<commit_message>
making graphs more presentable and adding graphs to write-up
</commit_message>
<xml_diff>
--- a/Final_Project_Write-Up.docx
+++ b/Final_Project_Write-Up.docx
@@ -829,16 +829,7 @@
           <w:sz w:val="24"/>
           <w:szCs w:val="24"/>
         </w:rPr>
-        <w:t xml:space="preserve">s were determined as being more than three standard deviations from the mean of each </w:t>
-      </w:r>
-      <w:r>
-        <w:rPr>
-          <w:rFonts w:cstheme="minorHAnsi"/>
-          <w:sz w:val="24"/>
-          <w:szCs w:val="24"/>
-        </w:rPr>
-        <w:lastRenderedPageBreak/>
-        <w:t xml:space="preserve">attribute and were removed for analysis. </w:t>
+        <w:t xml:space="preserve">s were determined as being more than three standard deviations from the mean of each attribute and were removed for analysis. </w:t>
       </w:r>
       <w:commentRangeStart w:id="22"/>
       <w:r>
@@ -928,6 +919,7 @@
           <w:sz w:val="24"/>
           <w:szCs w:val="24"/>
         </w:rPr>
+        <w:lastRenderedPageBreak/>
         <w:tab/>
       </w:r>
       <w:r>
@@ -1193,7 +1185,144 @@
           <w:sz w:val="24"/>
           <w:szCs w:val="24"/>
         </w:rPr>
-        <w:t xml:space="preserve">We used the matplotlib module to get some basic plots of the data. </w:t>
+        <w:t>We used the matplotlib module to get some basic plots of the data.</w:t>
+      </w:r>
+      <w:r>
+        <w:rPr>
+          <w:rFonts w:cstheme="minorHAnsi"/>
+          <w:sz w:val="24"/>
+          <w:szCs w:val="24"/>
+        </w:rPr>
+        <w:t xml:space="preserve"> Figure 1 show</w:t>
+      </w:r>
+      <w:r>
+        <w:rPr>
+          <w:rFonts w:cstheme="minorHAnsi"/>
+          <w:sz w:val="24"/>
+          <w:szCs w:val="24"/>
+        </w:rPr>
+        <w:t>s</w:t>
+      </w:r>
+      <w:r>
+        <w:rPr>
+          <w:rFonts w:cstheme="minorHAnsi"/>
+          <w:sz w:val="24"/>
+          <w:szCs w:val="24"/>
+        </w:rPr>
+        <w:t xml:space="preserve"> a histogram of the correlation coefficients.</w:t>
+      </w:r>
+    </w:p>
+    <w:p>
+      <w:pPr>
+        <w:pStyle w:val="Caption"/>
+        <w:keepNext/>
+      </w:pPr>
+      <w:r>
+        <w:t>Figu</w:t>
+      </w:r>
+      <w:r>
+        <w:t>r</w:t>
+      </w:r>
+      <w:r>
+        <w:t xml:space="preserve">e </w:t>
+      </w:r>
+      <w:r>
+        <w:fldChar w:fldCharType="begin"/>
+      </w:r>
+      <w:r>
+        <w:instrText xml:space="preserve"> SEQ Figure \* ARABIC </w:instrText>
+      </w:r>
+      <w:r>
+        <w:fldChar w:fldCharType="separate"/>
+      </w:r>
+      <w:r>
+        <w:rPr>
+          <w:noProof/>
+        </w:rPr>
+        <w:t>1</w:t>
+      </w:r>
+      <w:r>
+        <w:fldChar w:fldCharType="end"/>
+      </w:r>
+    </w:p>
+    <w:p>
+      <w:pPr>
+        <w:rPr>
+          <w:rFonts w:cstheme="minorHAnsi"/>
+          <w:sz w:val="24"/>
+          <w:szCs w:val="24"/>
+        </w:rPr>
+      </w:pPr>
+      <w:r>
+        <w:rPr>
+          <w:rFonts w:cstheme="minorHAnsi"/>
+          <w:noProof/>
+        </w:rPr>
+        <w:drawing>
+          <wp:inline distT="0" distB="0" distL="0" distR="0" wp14:anchorId="73F9AF74" wp14:editId="340E40B5">
+            <wp:extent cx="2764663" cy="2013857"/>
+            <wp:effectExtent l="0" t="0" r="0" b="5715"/>
+            <wp:docPr id="5" name="Picture 5" descr="Chart, histogram&#10;&#10;Description automatically generated"/>
+            <wp:cNvGraphicFramePr>
+              <a:graphicFrameLocks xmlns:a="http://schemas.openxmlformats.org/drawingml/2006/main" noChangeAspect="1"/>
+            </wp:cNvGraphicFramePr>
+            <a:graphic xmlns:a="http://schemas.openxmlformats.org/drawingml/2006/main">
+              <a:graphicData uri="http://schemas.openxmlformats.org/drawingml/2006/picture">
+                <pic:pic xmlns:pic="http://schemas.openxmlformats.org/drawingml/2006/picture">
+                  <pic:nvPicPr>
+                    <pic:cNvPr id="5" name="Picture 5" descr="Chart, histogram&#10;&#10;Description automatically generated"/>
+                    <pic:cNvPicPr>
+                      <a:picLocks noChangeAspect="1" noChangeArrowheads="1"/>
+                    </pic:cNvPicPr>
+                  </pic:nvPicPr>
+                  <pic:blipFill>
+                    <a:blip r:embed="rId9">
+                      <a:extLst>
+                        <a:ext uri="{28A0092B-C50C-407E-A947-70E740481C1C}">
+                          <a14:useLocalDpi xmlns:a14="http://schemas.microsoft.com/office/drawing/2010/main" val="0"/>
+                        </a:ext>
+                      </a:extLst>
+                    </a:blip>
+                    <a:srcRect/>
+                    <a:stretch>
+                      <a:fillRect/>
+                    </a:stretch>
+                  </pic:blipFill>
+                  <pic:spPr bwMode="auto">
+                    <a:xfrm>
+                      <a:off x="0" y="0"/>
+                      <a:ext cx="2804285" cy="2042719"/>
+                    </a:xfrm>
+                    <a:prstGeom prst="rect">
+                      <a:avLst/>
+                    </a:prstGeom>
+                    <a:noFill/>
+                    <a:ln>
+                      <a:noFill/>
+                    </a:ln>
+                  </pic:spPr>
+                </pic:pic>
+              </a:graphicData>
+            </a:graphic>
+          </wp:inline>
+        </w:drawing>
+      </w:r>
+    </w:p>
+    <w:p>
+      <w:pPr>
+        <w:rPr>
+          <w:rFonts w:cstheme="minorHAnsi"/>
+          <w:sz w:val="24"/>
+          <w:szCs w:val="24"/>
+        </w:rPr>
+      </w:pPr>
+      <w:r>
+        <w:rPr>
+          <w:rFonts w:cstheme="minorHAnsi"/>
+          <w:sz w:val="24"/>
+          <w:szCs w:val="24"/>
+        </w:rPr>
+        <w:tab/>
       </w:r>
       <w:r>
         <w:rPr>
@@ -1265,7 +1394,24 @@
           <w:sz w:val="24"/>
           <w:szCs w:val="24"/>
         </w:rPr>
-        <w:t xml:space="preserve">. </w:t>
+        <w:t>.</w:t>
+      </w:r>
+    </w:p>
+    <w:p>
+      <w:pPr>
+        <w:rPr>
+          <w:rFonts w:cstheme="minorHAnsi"/>
+          <w:sz w:val="24"/>
+          <w:szCs w:val="24"/>
+        </w:rPr>
+      </w:pPr>
+      <w:r>
+        <w:rPr>
+          <w:rFonts w:cstheme="minorHAnsi"/>
+          <w:sz w:val="24"/>
+          <w:szCs w:val="24"/>
+        </w:rPr>
+        <w:tab/>
       </w:r>
       <w:r>
         <w:rPr>
@@ -1289,15 +1435,212 @@
           <w:sz w:val="24"/>
           <w:szCs w:val="24"/>
         </w:rPr>
-        <w:t xml:space="preserve"> to visualize the data when you initially look at it. The scatter plots for each attribute compared with the sale price are</w:t>
-      </w:r>
-      <w:r>
-        <w:rPr>
-          <w:rFonts w:cstheme="minorHAnsi"/>
-          <w:sz w:val="24"/>
-          <w:szCs w:val="24"/>
-        </w:rPr>
-        <w:t xml:space="preserve"> all sloping upward, as we would expect.</w:t>
+        <w:t xml:space="preserve"> to visualize the data when you initially look at it. </w:t>
+      </w:r>
+      <w:r>
+        <w:rPr>
+          <w:rFonts w:cstheme="minorHAnsi"/>
+          <w:sz w:val="24"/>
+          <w:szCs w:val="24"/>
+        </w:rPr>
+        <w:t>Figures 2 through 8 show t</w:t>
+      </w:r>
+      <w:r>
+        <w:rPr>
+          <w:rFonts w:cstheme="minorHAnsi"/>
+          <w:sz w:val="24"/>
+          <w:szCs w:val="24"/>
+        </w:rPr>
+        <w:t>he scatter plots for each attribute compared with the sale price</w:t>
+      </w:r>
+      <w:r>
+        <w:rPr>
+          <w:rFonts w:cstheme="minorHAnsi"/>
+          <w:sz w:val="24"/>
+          <w:szCs w:val="24"/>
+        </w:rPr>
+        <w:t>, which</w:t>
+      </w:r>
+      <w:r>
+        <w:rPr>
+          <w:rFonts w:cstheme="minorHAnsi"/>
+          <w:sz w:val="24"/>
+          <w:szCs w:val="24"/>
+        </w:rPr>
+        <w:t xml:space="preserve"> are all </w:t>
+      </w:r>
+      <w:r>
+        <w:rPr>
+          <w:rFonts w:cstheme="minorHAnsi"/>
+          <w:sz w:val="24"/>
+          <w:szCs w:val="24"/>
+        </w:rPr>
+        <w:t xml:space="preserve">generally </w:t>
+      </w:r>
+      <w:r>
+        <w:rPr>
+          <w:rFonts w:cstheme="minorHAnsi"/>
+          <w:sz w:val="24"/>
+          <w:szCs w:val="24"/>
+        </w:rPr>
+        <w:t>sloping upward, as we would expect.</w:t>
+      </w:r>
+    </w:p>
+    <w:p>
+      <w:pPr>
+        <w:pStyle w:val="Caption"/>
+        <w:keepNext/>
+      </w:pPr>
+      <w:r>
+        <w:lastRenderedPageBreak/>
+        <w:t xml:space="preserve">Figures </w:t>
+      </w:r>
+      <w:r>
+        <w:fldChar w:fldCharType="begin"/>
+      </w:r>
+      <w:r>
+        <w:instrText xml:space="preserve"> SEQ Figure \* ARABIC </w:instrText>
+      </w:r>
+      <w:r>
+        <w:fldChar w:fldCharType="separate"/>
+      </w:r>
+      <w:r>
+        <w:rPr>
+          <w:noProof/>
+        </w:rPr>
+        <w:t>2</w:t>
+      </w:r>
+      <w:r>
+        <w:fldChar w:fldCharType="end"/>
+      </w:r>
+      <w:r>
+        <w:t xml:space="preserve"> through 8</w:t>
+      </w:r>
+    </w:p>
+    <w:p>
+      <w:pPr>
+        <w:rPr>
+          <w:rFonts w:cstheme="minorHAnsi"/>
+          <w:sz w:val="24"/>
+          <w:szCs w:val="24"/>
+        </w:rPr>
+      </w:pPr>
+      <w:r>
+        <w:rPr>
+          <w:rFonts w:cstheme="minorHAnsi"/>
+          <w:noProof/>
+        </w:rPr>
+        <w:drawing>
+          <wp:inline distT="0" distB="0" distL="0" distR="0" wp14:anchorId="43B08A7D" wp14:editId="071F68FE">
+            <wp:extent cx="5943600" cy="1496060"/>
+            <wp:effectExtent l="0" t="0" r="0" b="8890"/>
+            <wp:docPr id="4" name="Picture 4" descr="Chart, scatter chart&#10;&#10;Description automatically generated"/>
+            <wp:cNvGraphicFramePr>
+              <a:graphicFrameLocks xmlns:a="http://schemas.openxmlformats.org/drawingml/2006/main" noChangeAspect="1"/>
+            </wp:cNvGraphicFramePr>
+            <a:graphic xmlns:a="http://schemas.openxmlformats.org/drawingml/2006/main">
+              <a:graphicData uri="http://schemas.openxmlformats.org/drawingml/2006/picture">
+                <pic:pic xmlns:pic="http://schemas.openxmlformats.org/drawingml/2006/picture">
+                  <pic:nvPicPr>
+                    <pic:cNvPr id="4" name="Picture 4" descr="Chart, scatter chart&#10;&#10;Description automatically generated"/>
+                    <pic:cNvPicPr>
+                      <a:picLocks noChangeAspect="1" noChangeArrowheads="1"/>
+                    </pic:cNvPicPr>
+                  </pic:nvPicPr>
+                  <pic:blipFill>
+                    <a:blip r:embed="rId10">
+                      <a:extLst>
+                        <a:ext uri="{28A0092B-C50C-407E-A947-70E740481C1C}">
+                          <a14:useLocalDpi xmlns:a14="http://schemas.microsoft.com/office/drawing/2010/main" val="0"/>
+                        </a:ext>
+                      </a:extLst>
+                    </a:blip>
+                    <a:srcRect/>
+                    <a:stretch>
+                      <a:fillRect/>
+                    </a:stretch>
+                  </pic:blipFill>
+                  <pic:spPr bwMode="auto">
+                    <a:xfrm>
+                      <a:off x="0" y="0"/>
+                      <a:ext cx="5943600" cy="1496060"/>
+                    </a:xfrm>
+                    <a:prstGeom prst="rect">
+                      <a:avLst/>
+                    </a:prstGeom>
+                    <a:noFill/>
+                    <a:ln>
+                      <a:noFill/>
+                    </a:ln>
+                  </pic:spPr>
+                </pic:pic>
+              </a:graphicData>
+            </a:graphic>
+          </wp:inline>
+        </w:drawing>
+      </w:r>
+    </w:p>
+    <w:p>
+      <w:pPr>
+        <w:rPr>
+          <w:rFonts w:cstheme="minorHAnsi"/>
+          <w:sz w:val="24"/>
+          <w:szCs w:val="24"/>
+        </w:rPr>
+      </w:pPr>
+      <w:r>
+        <w:rPr>
+          <w:rFonts w:cstheme="minorHAnsi"/>
+          <w:noProof/>
+        </w:rPr>
+        <w:drawing>
+          <wp:inline distT="0" distB="0" distL="0" distR="0" wp14:anchorId="1B23C1EA" wp14:editId="45DFB976">
+            <wp:extent cx="4663878" cy="1562100"/>
+            <wp:effectExtent l="0" t="0" r="3810" b="0"/>
+            <wp:docPr id="2" name="Picture 2" descr="Chart, scatter chart&#10;&#10;Description automatically generated"/>
+            <wp:cNvGraphicFramePr>
+              <a:graphicFrameLocks xmlns:a="http://schemas.openxmlformats.org/drawingml/2006/main" noChangeAspect="1"/>
+            </wp:cNvGraphicFramePr>
+            <a:graphic xmlns:a="http://schemas.openxmlformats.org/drawingml/2006/main">
+              <a:graphicData uri="http://schemas.openxmlformats.org/drawingml/2006/picture">
+                <pic:pic xmlns:pic="http://schemas.openxmlformats.org/drawingml/2006/picture">
+                  <pic:nvPicPr>
+                    <pic:cNvPr id="2" name="Picture 2" descr="Chart, scatter chart&#10;&#10;Description automatically generated"/>
+                    <pic:cNvPicPr>
+                      <a:picLocks noChangeAspect="1" noChangeArrowheads="1"/>
+                    </pic:cNvPicPr>
+                  </pic:nvPicPr>
+                  <pic:blipFill>
+                    <a:blip r:embed="rId11">
+                      <a:extLst>
+                        <a:ext uri="{28A0092B-C50C-407E-A947-70E740481C1C}">
+                          <a14:useLocalDpi xmlns:a14="http://schemas.microsoft.com/office/drawing/2010/main" val="0"/>
+                        </a:ext>
+                      </a:extLst>
+                    </a:blip>
+                    <a:srcRect/>
+                    <a:stretch>
+                      <a:fillRect/>
+                    </a:stretch>
+                  </pic:blipFill>
+                  <pic:spPr bwMode="auto">
+                    <a:xfrm>
+                      <a:off x="0" y="0"/>
+                      <a:ext cx="4729023" cy="1583919"/>
+                    </a:xfrm>
+                    <a:prstGeom prst="rect">
+                      <a:avLst/>
+                    </a:prstGeom>
+                    <a:noFill/>
+                    <a:ln>
+                      <a:noFill/>
+                    </a:ln>
+                  </pic:spPr>
+                </pic:pic>
+              </a:graphicData>
+            </a:graphic>
+          </wp:inline>
+        </w:drawing>
       </w:r>
     </w:p>
     <w:p>
@@ -1769,17 +2112,7 @@
           <w:sz w:val="24"/>
           <w:szCs w:val="24"/>
         </w:rPr>
-        <w:t xml:space="preserve"> with a mean </w:t>
-      </w:r>
-      <w:r>
-        <w:rPr>
-          <w:rStyle w:val="CommentReference"/>
-          <w:rFonts w:cstheme="minorHAnsi"/>
-          <w:sz w:val="24"/>
-          <w:szCs w:val="24"/>
-        </w:rPr>
-        <w:lastRenderedPageBreak/>
-        <w:t xml:space="preserve">squared area usually between </w:t>
+        <w:t xml:space="preserve"> with a mean squared area usually between </w:t>
       </w:r>
       <w:r>
         <w:rPr>
@@ -1861,6 +2194,7 @@
           <w:sz w:val="24"/>
           <w:szCs w:val="24"/>
         </w:rPr>
+        <w:lastRenderedPageBreak/>
         <w:tab/>
       </w:r>
       <w:r>
@@ -1967,6 +2301,207 @@
     </w:p>
     <w:p>
       <w:pPr>
+        <w:pStyle w:val="Caption"/>
+        <w:keepNext/>
+      </w:pPr>
+      <w:r>
+        <w:t>Figures 9 through 11</w:t>
+      </w:r>
+    </w:p>
+    <w:p>
+      <w:pPr>
+        <w:rPr>
+          <w:rStyle w:val="CommentReference"/>
+          <w:rFonts w:cstheme="minorHAnsi"/>
+          <w:noProof/>
+        </w:rPr>
+      </w:pPr>
+      <w:r>
+        <w:rPr>
+          <w:rStyle w:val="CommentReference"/>
+          <w:rFonts w:cstheme="minorHAnsi"/>
+          <w:noProof/>
+        </w:rPr>
+        <w:drawing>
+          <wp:inline distT="0" distB="0" distL="0" distR="0" wp14:anchorId="02503045" wp14:editId="5A975CC3">
+            <wp:extent cx="2766060" cy="2793719"/>
+            <wp:effectExtent l="0" t="0" r="0" b="6985"/>
+            <wp:docPr id="6" name="Picture 6" descr="Chart, scatter chart&#10;&#10;Description automatically generated"/>
+            <wp:cNvGraphicFramePr>
+              <a:graphicFrameLocks xmlns:a="http://schemas.openxmlformats.org/drawingml/2006/main" noChangeAspect="1"/>
+            </wp:cNvGraphicFramePr>
+            <a:graphic xmlns:a="http://schemas.openxmlformats.org/drawingml/2006/main">
+              <a:graphicData uri="http://schemas.openxmlformats.org/drawingml/2006/picture">
+                <pic:pic xmlns:pic="http://schemas.openxmlformats.org/drawingml/2006/picture">
+                  <pic:nvPicPr>
+                    <pic:cNvPr id="6" name="Picture 6" descr="Chart, scatter chart&#10;&#10;Description automatically generated"/>
+                    <pic:cNvPicPr>
+                      <a:picLocks noChangeAspect="1" noChangeArrowheads="1"/>
+                    </pic:cNvPicPr>
+                  </pic:nvPicPr>
+                  <pic:blipFill>
+                    <a:blip r:embed="rId12">
+                      <a:extLst>
+                        <a:ext uri="{28A0092B-C50C-407E-A947-70E740481C1C}">
+                          <a14:useLocalDpi xmlns:a14="http://schemas.microsoft.com/office/drawing/2010/main" val="0"/>
+                        </a:ext>
+                      </a:extLst>
+                    </a:blip>
+                    <a:srcRect/>
+                    <a:stretch>
+                      <a:fillRect/>
+                    </a:stretch>
+                  </pic:blipFill>
+                  <pic:spPr bwMode="auto">
+                    <a:xfrm>
+                      <a:off x="0" y="0"/>
+                      <a:ext cx="2800993" cy="2829001"/>
+                    </a:xfrm>
+                    <a:prstGeom prst="rect">
+                      <a:avLst/>
+                    </a:prstGeom>
+                    <a:noFill/>
+                    <a:ln>
+                      <a:noFill/>
+                    </a:ln>
+                  </pic:spPr>
+                </pic:pic>
+              </a:graphicData>
+            </a:graphic>
+          </wp:inline>
+        </w:drawing>
+      </w:r>
+      <w:r>
+        <w:rPr>
+          <w:rStyle w:val="CommentReference"/>
+          <w:rFonts w:cstheme="minorHAnsi"/>
+          <w:noProof/>
+        </w:rPr>
+        <w:t xml:space="preserve"> </w:t>
+      </w:r>
+      <w:r>
+        <w:rPr>
+          <w:rStyle w:val="CommentReference"/>
+          <w:rFonts w:cstheme="minorHAnsi"/>
+          <w:noProof/>
+        </w:rPr>
+        <w:drawing>
+          <wp:inline distT="0" distB="0" distL="0" distR="0" wp14:anchorId="7986A73D" wp14:editId="59CCCF52">
+            <wp:extent cx="2747475" cy="2774950"/>
+            <wp:effectExtent l="0" t="0" r="0" b="6350"/>
+            <wp:docPr id="3" name="Picture 3" descr="Chart, diagram, scatter chart&#10;&#10;Description automatically generated"/>
+            <wp:cNvGraphicFramePr>
+              <a:graphicFrameLocks xmlns:a="http://schemas.openxmlformats.org/drawingml/2006/main" noChangeAspect="1"/>
+            </wp:cNvGraphicFramePr>
+            <a:graphic xmlns:a="http://schemas.openxmlformats.org/drawingml/2006/main">
+              <a:graphicData uri="http://schemas.openxmlformats.org/drawingml/2006/picture">
+                <pic:pic xmlns:pic="http://schemas.openxmlformats.org/drawingml/2006/picture">
+                  <pic:nvPicPr>
+                    <pic:cNvPr id="3" name="Picture 3" descr="Chart, diagram, scatter chart&#10;&#10;Description automatically generated"/>
+                    <pic:cNvPicPr>
+                      <a:picLocks noChangeAspect="1" noChangeArrowheads="1"/>
+                    </pic:cNvPicPr>
+                  </pic:nvPicPr>
+                  <pic:blipFill>
+                    <a:blip r:embed="rId13">
+                      <a:extLst>
+                        <a:ext uri="{28A0092B-C50C-407E-A947-70E740481C1C}">
+                          <a14:useLocalDpi xmlns:a14="http://schemas.microsoft.com/office/drawing/2010/main" val="0"/>
+                        </a:ext>
+                      </a:extLst>
+                    </a:blip>
+                    <a:srcRect/>
+                    <a:stretch>
+                      <a:fillRect/>
+                    </a:stretch>
+                  </pic:blipFill>
+                  <pic:spPr bwMode="auto">
+                    <a:xfrm>
+                      <a:off x="0" y="0"/>
+                      <a:ext cx="2785573" cy="2813429"/>
+                    </a:xfrm>
+                    <a:prstGeom prst="rect">
+                      <a:avLst/>
+                    </a:prstGeom>
+                    <a:noFill/>
+                    <a:ln>
+                      <a:noFill/>
+                    </a:ln>
+                  </pic:spPr>
+                </pic:pic>
+              </a:graphicData>
+            </a:graphic>
+          </wp:inline>
+        </w:drawing>
+      </w:r>
+    </w:p>
+    <w:p>
+      <w:pPr>
+        <w:rPr>
+          <w:rStyle w:val="CommentReference"/>
+          <w:rFonts w:cstheme="minorHAnsi"/>
+          <w:sz w:val="24"/>
+          <w:szCs w:val="24"/>
+        </w:rPr>
+      </w:pPr>
+      <w:r>
+        <w:rPr>
+          <w:rStyle w:val="CommentReference"/>
+          <w:rFonts w:cstheme="minorHAnsi"/>
+          <w:noProof/>
+        </w:rPr>
+        <w:drawing>
+          <wp:inline distT="0" distB="0" distL="0" distR="0" wp14:anchorId="146CA3F5" wp14:editId="164EE7B3">
+            <wp:extent cx="2689860" cy="2716759"/>
+            <wp:effectExtent l="0" t="0" r="0" b="7620"/>
+            <wp:docPr id="7" name="Picture 7" descr="Chart, scatter chart&#10;&#10;Description automatically generated"/>
+            <wp:cNvGraphicFramePr>
+              <a:graphicFrameLocks xmlns:a="http://schemas.openxmlformats.org/drawingml/2006/main" noChangeAspect="1"/>
+            </wp:cNvGraphicFramePr>
+            <a:graphic xmlns:a="http://schemas.openxmlformats.org/drawingml/2006/main">
+              <a:graphicData uri="http://schemas.openxmlformats.org/drawingml/2006/picture">
+                <pic:pic xmlns:pic="http://schemas.openxmlformats.org/drawingml/2006/picture">
+                  <pic:nvPicPr>
+                    <pic:cNvPr id="7" name="Picture 7" descr="Chart, scatter chart&#10;&#10;Description automatically generated"/>
+                    <pic:cNvPicPr>
+                      <a:picLocks noChangeAspect="1" noChangeArrowheads="1"/>
+                    </pic:cNvPicPr>
+                  </pic:nvPicPr>
+                  <pic:blipFill>
+                    <a:blip r:embed="rId14">
+                      <a:extLst>
+                        <a:ext uri="{28A0092B-C50C-407E-A947-70E740481C1C}">
+                          <a14:useLocalDpi xmlns:a14="http://schemas.microsoft.com/office/drawing/2010/main" val="0"/>
+                        </a:ext>
+                      </a:extLst>
+                    </a:blip>
+                    <a:srcRect/>
+                    <a:stretch>
+                      <a:fillRect/>
+                    </a:stretch>
+                  </pic:blipFill>
+                  <pic:spPr bwMode="auto">
+                    <a:xfrm>
+                      <a:off x="0" y="0"/>
+                      <a:ext cx="2707577" cy="2734654"/>
+                    </a:xfrm>
+                    <a:prstGeom prst="rect">
+                      <a:avLst/>
+                    </a:prstGeom>
+                    <a:noFill/>
+                    <a:ln>
+                      <a:noFill/>
+                    </a:ln>
+                  </pic:spPr>
+                </pic:pic>
+              </a:graphicData>
+            </a:graphic>
+          </wp:inline>
+        </w:drawing>
+      </w:r>
+    </w:p>
+    <w:p>
+      <w:pPr>
         <w:rPr>
           <w:rStyle w:val="CommentReference"/>
           <w:rFonts w:cstheme="minorHAnsi"/>
@@ -2037,6 +2572,7 @@
           <w:sz w:val="24"/>
           <w:szCs w:val="24"/>
         </w:rPr>
+        <w:lastRenderedPageBreak/>
         <w:tab/>
       </w:r>
       <w:r>
@@ -2173,25 +2709,43 @@
           <w:sz w:val="24"/>
           <w:szCs w:val="24"/>
         </w:rPr>
-        <w:t xml:space="preserve"> Randomly assigning numbers to categorical elements that have order is time intensive, so we </w:t>
-      </w:r>
-      <w:r>
-        <w:rPr>
-          <w:rStyle w:val="CommentReference"/>
-          <w:rFonts w:cstheme="minorHAnsi"/>
-          <w:sz w:val="24"/>
-          <w:szCs w:val="24"/>
-        </w:rPr>
-        <w:t>couldn’t</w:t>
-      </w:r>
-      <w:r>
-        <w:rPr>
-          <w:rStyle w:val="CommentReference"/>
-          <w:rFonts w:cstheme="minorHAnsi"/>
-          <w:sz w:val="24"/>
-          <w:szCs w:val="24"/>
-        </w:rPr>
-        <w:t xml:space="preserve"> do this. If we did this, we would have had a better selection of attributes and our models would have been more accurate.</w:t>
+        <w:t xml:space="preserve"> Randomly assigning numbers to categorical elements that have order is time intensive, so </w:t>
+      </w:r>
+      <w:r>
+        <w:rPr>
+          <w:rStyle w:val="CommentReference"/>
+          <w:rFonts w:cstheme="minorHAnsi"/>
+          <w:sz w:val="24"/>
+          <w:szCs w:val="24"/>
+        </w:rPr>
+        <w:t>this was only partially done</w:t>
+      </w:r>
+      <w:r>
+        <w:rPr>
+          <w:rStyle w:val="CommentReference"/>
+          <w:rFonts w:cstheme="minorHAnsi"/>
+          <w:sz w:val="24"/>
+          <w:szCs w:val="24"/>
+        </w:rPr>
+        <w:t xml:space="preserve">. If </w:t>
+      </w:r>
+      <w:r>
+        <w:rPr>
+          <w:rStyle w:val="CommentReference"/>
+          <w:rFonts w:cstheme="minorHAnsi"/>
+          <w:sz w:val="24"/>
+          <w:szCs w:val="24"/>
+        </w:rPr>
+        <w:t>this was done to the data in its entirety</w:t>
+      </w:r>
+      <w:r>
+        <w:rPr>
+          <w:rStyle w:val="CommentReference"/>
+          <w:rFonts w:cstheme="minorHAnsi"/>
+          <w:sz w:val="24"/>
+          <w:szCs w:val="24"/>
+        </w:rPr>
+        <w:t>, we would have had a better selection of attributes and our models would have been more accurate.</w:t>
       </w:r>
       <w:r>
         <w:rPr>
@@ -2301,16 +2855,52 @@
           <w:szCs w:val="24"/>
         </w:rPr>
         <w:tab/>
-        <w:t>When looking at the wide array of attributes the data has, it is hard to see. Some more exploration into other algorithms would have been</w:t>
-      </w:r>
-      <w:r>
-        <w:rPr>
-          <w:rStyle w:val="CommentReference"/>
-          <w:rFonts w:cstheme="minorHAnsi"/>
-          <w:sz w:val="24"/>
-          <w:szCs w:val="24"/>
-        </w:rPr>
-        <w:t>….</w:t>
+        <w:t>When looking at</w:t>
+      </w:r>
+      <w:r>
+        <w:rPr>
+          <w:rStyle w:val="CommentReference"/>
+          <w:rFonts w:cstheme="minorHAnsi"/>
+          <w:sz w:val="24"/>
+          <w:szCs w:val="24"/>
+        </w:rPr>
+        <w:t xml:space="preserve"> the many </w:t>
+      </w:r>
+      <w:r>
+        <w:rPr>
+          <w:rStyle w:val="CommentReference"/>
+          <w:rFonts w:cstheme="minorHAnsi"/>
+          <w:sz w:val="24"/>
+          <w:szCs w:val="24"/>
+        </w:rPr>
+        <w:t xml:space="preserve">attributes the data has, it is </w:t>
+      </w:r>
+      <w:r>
+        <w:rPr>
+          <w:rStyle w:val="CommentReference"/>
+          <w:rFonts w:cstheme="minorHAnsi"/>
+          <w:sz w:val="24"/>
+          <w:szCs w:val="24"/>
+        </w:rPr>
+        <w:t>hard to understand and somewhat overwhelming</w:t>
+      </w:r>
+      <w:r>
+        <w:rPr>
+          <w:rStyle w:val="CommentReference"/>
+          <w:rFonts w:cstheme="minorHAnsi"/>
+          <w:sz w:val="24"/>
+          <w:szCs w:val="24"/>
+        </w:rPr>
+        <w:t>.</w:t>
+      </w:r>
+      <w:r>
+        <w:rPr>
+          <w:rStyle w:val="CommentReference"/>
+          <w:rFonts w:cstheme="minorHAnsi"/>
+          <w:sz w:val="24"/>
+          <w:szCs w:val="24"/>
+        </w:rPr>
+        <w:t xml:space="preserve"> Getting good visualizations of the data using matplotlib and seaborn was helpful, but there was still more work that could be done to explore correlations and patterns.</w:t>
       </w:r>
     </w:p>
     <w:p>
@@ -3224,6 +3814,25 @@
       <w:spacing w:after="0" w:line="240" w:lineRule="auto"/>
     </w:pPr>
   </w:style>
+  <w:style w:type="paragraph" w:styleId="Caption">
+    <w:name w:val="caption"/>
+    <w:basedOn w:val="Normal"/>
+    <w:next w:val="Normal"/>
+    <w:uiPriority w:val="35"/>
+    <w:unhideWhenUsed/>
+    <w:qFormat/>
+    <w:rsid w:val="002D7846"/>
+    <w:pPr>
+      <w:spacing w:after="200" w:line="240" w:lineRule="auto"/>
+    </w:pPr>
+    <w:rPr>
+      <w:i/>
+      <w:iCs/>
+      <w:color w:val="44546A" w:themeColor="text2"/>
+      <w:sz w:val="18"/>
+      <w:szCs w:val="18"/>
+    </w:rPr>
+  </w:style>
 </w:styles>
 </file>
 

</xml_diff>

<commit_message>
write-up paper completion push
</commit_message>
<xml_diff>
--- a/Final_Project_Write-Up.docx
+++ b/Final_Project_Write-Up.docx
@@ -158,15 +158,33 @@
           <w:sz w:val="24"/>
           <w:szCs w:val="24"/>
         </w:rPr>
-        <w:t xml:space="preserve"> be able to predict the price of houses based on their attributes, using machine learning.</w:t>
-      </w:r>
-      <w:r>
-        <w:rPr>
-          <w:rFonts w:cstheme="minorHAnsi"/>
-          <w:sz w:val="24"/>
-          <w:szCs w:val="24"/>
-        </w:rPr>
-        <w:t xml:space="preserve"> This service would be used by people looking to know the price </w:t>
+        <w:t xml:space="preserve"> be able to predict the price of houses based on their attributes using machine learning.</w:t>
+      </w:r>
+      <w:r>
+        <w:rPr>
+          <w:rFonts w:cstheme="minorHAnsi"/>
+          <w:sz w:val="24"/>
+          <w:szCs w:val="24"/>
+        </w:rPr>
+        <w:t xml:space="preserve"> This service would </w:t>
+      </w:r>
+      <w:proofErr w:type="gramStart"/>
+      <w:r>
+        <w:rPr>
+          <w:rFonts w:cstheme="minorHAnsi"/>
+          <w:sz w:val="24"/>
+          <w:szCs w:val="24"/>
+        </w:rPr>
+        <w:t>be used</w:t>
+      </w:r>
+      <w:proofErr w:type="gramEnd"/>
+      <w:r>
+        <w:rPr>
+          <w:rFonts w:cstheme="minorHAnsi"/>
+          <w:sz w:val="24"/>
+          <w:szCs w:val="24"/>
+        </w:rPr>
+        <w:t xml:space="preserve"> by people looking to know the price </w:t>
       </w:r>
       <w:r>
         <w:rPr>
@@ -207,7 +225,25 @@
           <w:sz w:val="24"/>
           <w:szCs w:val="24"/>
         </w:rPr>
-        <w:t xml:space="preserve">Real estate business has a great impact on </w:t>
+        <w:t xml:space="preserve">Real estate business has </w:t>
+      </w:r>
+      <w:proofErr w:type="gramStart"/>
+      <w:r>
+        <w:rPr>
+          <w:rFonts w:cstheme="minorHAnsi"/>
+          <w:sz w:val="24"/>
+          <w:szCs w:val="24"/>
+        </w:rPr>
+        <w:t>a great impact</w:t>
+      </w:r>
+      <w:proofErr w:type="gramEnd"/>
+      <w:r>
+        <w:rPr>
+          <w:rFonts w:cstheme="minorHAnsi"/>
+          <w:sz w:val="24"/>
+          <w:szCs w:val="24"/>
+        </w:rPr>
+        <w:t xml:space="preserve"> on </w:t>
       </w:r>
       <w:r>
         <w:rPr>
@@ -239,7 +275,23 @@
           <w:sz w:val="24"/>
           <w:szCs w:val="24"/>
         </w:rPr>
-        <w:t xml:space="preserve"> has great significance for buyers, sellers, real estate agents and other related economic professionals. A good prediction of house price is </w:t>
+        <w:t xml:space="preserve"> has great significance for buyers, sellers, real estate agents and other related economic professionals. A good </w:t>
+      </w:r>
+      <w:r>
+        <w:rPr>
+          <w:rFonts w:cstheme="minorHAnsi"/>
+          <w:sz w:val="24"/>
+          <w:szCs w:val="24"/>
+        </w:rPr>
+        <w:t>house price prediction model</w:t>
+      </w:r>
+      <w:r>
+        <w:rPr>
+          <w:rFonts w:cstheme="minorHAnsi"/>
+          <w:sz w:val="24"/>
+          <w:szCs w:val="24"/>
+        </w:rPr>
+        <w:t xml:space="preserve"> is </w:t>
       </w:r>
       <w:r>
         <w:rPr>
@@ -255,7 +307,89 @@
           <w:sz w:val="24"/>
           <w:szCs w:val="24"/>
         </w:rPr>
-        <w:t>important for builders, investors, and tax assessors. We used machine learning techniques which are widely used for the price prediction due to its remarkable advantages as compared to traditional methods.</w:t>
+        <w:t xml:space="preserve">important for builders, investors, and tax assessors. </w:t>
+      </w:r>
+      <w:r>
+        <w:rPr>
+          <w:rFonts w:cstheme="minorHAnsi"/>
+          <w:sz w:val="24"/>
+          <w:szCs w:val="24"/>
+        </w:rPr>
+        <w:t>To do this w</w:t>
+      </w:r>
+      <w:r>
+        <w:rPr>
+          <w:rFonts w:cstheme="minorHAnsi"/>
+          <w:sz w:val="24"/>
+          <w:szCs w:val="24"/>
+        </w:rPr>
+        <w:t xml:space="preserve">e used machine learning techniques </w:t>
+      </w:r>
+      <w:r>
+        <w:rPr>
+          <w:rFonts w:cstheme="minorHAnsi"/>
+          <w:sz w:val="24"/>
+          <w:szCs w:val="24"/>
+        </w:rPr>
+        <w:t>that</w:t>
+      </w:r>
+      <w:r>
+        <w:rPr>
+          <w:rFonts w:cstheme="minorHAnsi"/>
+          <w:sz w:val="24"/>
+          <w:szCs w:val="24"/>
+        </w:rPr>
+        <w:t xml:space="preserve"> </w:t>
+      </w:r>
+      <w:proofErr w:type="gramStart"/>
+      <w:r>
+        <w:rPr>
+          <w:rFonts w:cstheme="minorHAnsi"/>
+          <w:sz w:val="24"/>
+          <w:szCs w:val="24"/>
+        </w:rPr>
+        <w:t>are widely used</w:t>
+      </w:r>
+      <w:proofErr w:type="gramEnd"/>
+      <w:r>
+        <w:rPr>
+          <w:rFonts w:cstheme="minorHAnsi"/>
+          <w:sz w:val="24"/>
+          <w:szCs w:val="24"/>
+        </w:rPr>
+        <w:t xml:space="preserve"> for price prediction</w:t>
+      </w:r>
+      <w:r>
+        <w:rPr>
+          <w:rFonts w:cstheme="minorHAnsi"/>
+          <w:sz w:val="24"/>
+          <w:szCs w:val="24"/>
+        </w:rPr>
+        <w:t>, which have</w:t>
+      </w:r>
+      <w:r>
+        <w:rPr>
+          <w:rFonts w:cstheme="minorHAnsi"/>
+          <w:sz w:val="24"/>
+          <w:szCs w:val="24"/>
+        </w:rPr>
+        <w:t xml:space="preserve"> remarkable advantages </w:t>
+      </w:r>
+      <w:r>
+        <w:rPr>
+          <w:rFonts w:cstheme="minorHAnsi"/>
+          <w:sz w:val="24"/>
+          <w:szCs w:val="24"/>
+        </w:rPr>
+        <w:t>over</w:t>
+      </w:r>
+      <w:r>
+        <w:rPr>
+          <w:rFonts w:cstheme="minorHAnsi"/>
+          <w:sz w:val="24"/>
+          <w:szCs w:val="24"/>
+        </w:rPr>
+        <w:t xml:space="preserve"> traditional methods.</w:t>
       </w:r>
     </w:p>
     <w:p>
@@ -295,7 +429,43 @@
           <w:szCs w:val="24"/>
         </w:rPr>
         <w:tab/>
-        <w:t>The dataset used has 2919 instances of 81 columns. One column contains the ID numbers, and another has the sale prices. The other 79 columns contain attributes. The attributes are both qualitative and quantitative, and are things such as year built, number of half-baths, kitchen quality, and type of lot. The data included a file briefly describing the attributes and what the possible values of each attribute could be. The houses were in the small city of Ames, IA.</w:t>
+        <w:t xml:space="preserve">The dataset used has 2919 instances of </w:t>
+      </w:r>
+      <w:proofErr w:type="gramStart"/>
+      <w:r>
+        <w:rPr>
+          <w:rFonts w:cstheme="minorHAnsi"/>
+          <w:sz w:val="24"/>
+          <w:szCs w:val="24"/>
+        </w:rPr>
+        <w:t>81</w:t>
+      </w:r>
+      <w:proofErr w:type="gramEnd"/>
+      <w:r>
+        <w:rPr>
+          <w:rFonts w:cstheme="minorHAnsi"/>
+          <w:sz w:val="24"/>
+          <w:szCs w:val="24"/>
+        </w:rPr>
+        <w:t xml:space="preserve"> columns. One column contains the ID numbers, and another has the sale prices. The other </w:t>
+      </w:r>
+      <w:proofErr w:type="gramStart"/>
+      <w:r>
+        <w:rPr>
+          <w:rFonts w:cstheme="minorHAnsi"/>
+          <w:sz w:val="24"/>
+          <w:szCs w:val="24"/>
+        </w:rPr>
+        <w:t>79</w:t>
+      </w:r>
+      <w:proofErr w:type="gramEnd"/>
+      <w:r>
+        <w:rPr>
+          <w:rFonts w:cstheme="minorHAnsi"/>
+          <w:sz w:val="24"/>
+          <w:szCs w:val="24"/>
+        </w:rPr>
+        <w:t xml:space="preserve"> columns contain attributes. The attributes are both qualitative and quantitative, and are things such as year built, number of half-baths, kitchen quality, and type of lot. The data included a file briefly describing the attributes and what the possible values of each attribute could be. The houses were in the small city of Ames, IA.</w:t>
       </w:r>
     </w:p>
     <w:p>
@@ -354,26 +524,14 @@
         </w:rPr>
         <w:t xml:space="preserve"> like </w:t>
       </w:r>
-      <w:ins w:id="0" w:author="Dan Hoogasian" w:date="2022-08-09T13:34:00Z">
-        <w:r>
-          <w:rPr>
-            <w:rFonts w:cstheme="minorHAnsi"/>
-            <w:sz w:val="24"/>
-            <w:szCs w:val="24"/>
-          </w:rPr>
-          <w:t>length o</w:t>
-        </w:r>
-      </w:ins>
-      <w:ins w:id="1" w:author="Dan Hoogasian" w:date="2022-08-09T13:35:00Z">
-        <w:r>
-          <w:rPr>
-            <w:rFonts w:cstheme="minorHAnsi"/>
-            <w:sz w:val="24"/>
-            <w:szCs w:val="24"/>
-          </w:rPr>
-          <w:t xml:space="preserve">f house street, </w:t>
-        </w:r>
-      </w:ins>
+      <w:r>
+        <w:rPr>
+          <w:rFonts w:cstheme="minorHAnsi"/>
+          <w:sz w:val="24"/>
+          <w:szCs w:val="24"/>
+        </w:rPr>
+        <w:t xml:space="preserve">length of house street, </w:t>
+      </w:r>
       <w:r>
         <w:rPr>
           <w:rFonts w:cstheme="minorHAnsi"/>
@@ -390,16 +548,14 @@
         </w:rPr>
         <w:t>,</w:t>
       </w:r>
-      <w:ins w:id="2" w:author="Dan Hoogasian" w:date="2022-08-09T13:35:00Z">
-        <w:r>
-          <w:rPr>
-            <w:rFonts w:cstheme="minorHAnsi"/>
-            <w:sz w:val="24"/>
-            <w:szCs w:val="24"/>
-          </w:rPr>
-          <w:t xml:space="preserve"> fireplace quality,</w:t>
-        </w:r>
-      </w:ins>
+      <w:r>
+        <w:rPr>
+          <w:rFonts w:cstheme="minorHAnsi"/>
+          <w:sz w:val="24"/>
+          <w:szCs w:val="24"/>
+        </w:rPr>
+        <w:t xml:space="preserve"> fireplace quality,</w:t>
+      </w:r>
       <w:r>
         <w:rPr>
           <w:rFonts w:cstheme="minorHAnsi"/>
@@ -446,6 +602,14 @@
           <w:sz w:val="24"/>
           <w:szCs w:val="24"/>
         </w:rPr>
+        <w:t>,</w:t>
+      </w:r>
+      <w:r>
+        <w:rPr>
+          <w:rFonts w:cstheme="minorHAnsi"/>
+          <w:sz w:val="24"/>
+          <w:szCs w:val="24"/>
+        </w:rPr>
         <w:t xml:space="preserve"> </w:t>
       </w:r>
       <w:r>
@@ -454,7 +618,25 @@
           <w:sz w:val="24"/>
           <w:szCs w:val="24"/>
         </w:rPr>
-        <w:t>had large portions of</w:t>
+        <w:t xml:space="preserve">had </w:t>
+      </w:r>
+      <w:proofErr w:type="gramStart"/>
+      <w:r>
+        <w:rPr>
+          <w:rFonts w:cstheme="minorHAnsi"/>
+          <w:sz w:val="24"/>
+          <w:szCs w:val="24"/>
+        </w:rPr>
+        <w:t>large portions</w:t>
+      </w:r>
+      <w:proofErr w:type="gramEnd"/>
+      <w:r>
+        <w:rPr>
+          <w:rFonts w:cstheme="minorHAnsi"/>
+          <w:sz w:val="24"/>
+          <w:szCs w:val="24"/>
+        </w:rPr>
+        <w:t xml:space="preserve"> of</w:t>
       </w:r>
       <w:r>
         <w:rPr>
@@ -496,86 +678,22 @@
         </w:rPr>
         <w:t xml:space="preserve">. </w:t>
       </w:r>
-      <w:ins w:id="3" w:author="Dan Hoogasian" w:date="2022-08-09T13:31:00Z">
-        <w:r>
-          <w:rPr>
-            <w:rFonts w:cstheme="minorHAnsi"/>
-            <w:sz w:val="24"/>
-            <w:szCs w:val="24"/>
-          </w:rPr>
-          <w:t>For c</w:t>
-        </w:r>
-      </w:ins>
-      <w:ins w:id="4" w:author="Dan Hoogasian" w:date="2022-08-09T13:32:00Z">
-        <w:r>
-          <w:rPr>
-            <w:rFonts w:cstheme="minorHAnsi"/>
-            <w:sz w:val="24"/>
-            <w:szCs w:val="24"/>
-          </w:rPr>
-          <w:t>onvenience, we dropped these attributes before analysis</w:t>
-        </w:r>
-      </w:ins>
-      <w:ins w:id="5" w:author="Dan Hoogasian" w:date="2022-08-09T13:35:00Z">
-        <w:r>
-          <w:rPr>
-            <w:rFonts w:cstheme="minorHAnsi"/>
-            <w:sz w:val="24"/>
-            <w:szCs w:val="24"/>
-          </w:rPr>
-          <w:t xml:space="preserve"> s</w:t>
-        </w:r>
-      </w:ins>
-      <w:ins w:id="6" w:author="Dan Hoogasian" w:date="2022-08-09T13:36:00Z">
-        <w:r>
-          <w:rPr>
-            <w:rFonts w:cstheme="minorHAnsi"/>
-            <w:sz w:val="24"/>
-            <w:szCs w:val="24"/>
-          </w:rPr>
-          <w:t xml:space="preserve">ince they also had little determination on the sale price. </w:t>
-        </w:r>
-      </w:ins>
-      <w:commentRangeStart w:id="7"/>
-      <w:del w:id="8" w:author="Dan Hoogasian" w:date="2022-08-09T13:42:00Z">
-        <w:r>
-          <w:rPr>
-            <w:rFonts w:cstheme="minorHAnsi"/>
-            <w:sz w:val="24"/>
-            <w:szCs w:val="24"/>
-          </w:rPr>
-          <w:delText xml:space="preserve">We calculate correlation coefficient among different attributes based on our coefficient matrix, we choose few columns that has higher corr coef. Value which means higher effect on determining SalePrice of house than other. Out of 80 attributes we choose 7 columns one of which is SalePrice column and other six columns have strong relationship with Sale Price. </w:delText>
-        </w:r>
-        <w:commentRangeEnd w:id="7"/>
-        <w:r>
-          <w:rPr>
-            <w:rStyle w:val="CommentReference"/>
-            <w:sz w:val="24"/>
-            <w:szCs w:val="24"/>
-          </w:rPr>
-          <w:commentReference w:id="7"/>
-        </w:r>
-      </w:del>
-      <w:del w:id="9" w:author="Dan Hoogasian" w:date="2022-08-09T13:37:00Z">
-        <w:r>
-          <w:rPr>
-            <w:rFonts w:cstheme="minorHAnsi"/>
-            <w:sz w:val="24"/>
-            <w:szCs w:val="24"/>
-          </w:rPr>
-          <w:delText>F</w:delText>
-        </w:r>
-      </w:del>
-      <w:del w:id="10" w:author="Dan Hoogasian" w:date="2022-08-09T13:36:00Z">
-        <w:r>
-          <w:rPr>
-            <w:rFonts w:cstheme="minorHAnsi"/>
-            <w:sz w:val="24"/>
-            <w:szCs w:val="24"/>
-          </w:rPr>
-          <w:delText>or</w:delText>
-        </w:r>
-      </w:del>
+      <w:r>
+        <w:rPr>
+          <w:rFonts w:cstheme="minorHAnsi"/>
+          <w:sz w:val="24"/>
+          <w:szCs w:val="24"/>
+        </w:rPr>
+        <w:t>For convenience, we dropped these attributes before analysis</w:t>
+      </w:r>
+      <w:r>
+        <w:rPr>
+          <w:rFonts w:cstheme="minorHAnsi"/>
+          <w:sz w:val="24"/>
+          <w:szCs w:val="24"/>
+        </w:rPr>
+        <w:t xml:space="preserve"> since they also had little determination on the sale price. </w:t>
+      </w:r>
       <w:r>
         <w:rPr>
           <w:rFonts w:cstheme="minorHAnsi"/>
@@ -584,72 +702,30 @@
         </w:rPr>
         <w:t>After dropping th</w:t>
       </w:r>
-      <w:ins w:id="11" w:author="Dan Hoogasian" w:date="2022-08-09T13:37:00Z">
-        <w:r>
-          <w:rPr>
-            <w:rFonts w:cstheme="minorHAnsi"/>
-            <w:sz w:val="24"/>
-            <w:szCs w:val="24"/>
-          </w:rPr>
-          <w:t>e</w:t>
-        </w:r>
-      </w:ins>
-      <w:del w:id="12" w:author="Dan Hoogasian" w:date="2022-08-09T13:37:00Z">
-        <w:r>
-          <w:rPr>
-            <w:rFonts w:cstheme="minorHAnsi"/>
-            <w:sz w:val="24"/>
-            <w:szCs w:val="24"/>
-          </w:rPr>
-          <w:delText>o</w:delText>
-        </w:r>
-      </w:del>
-      <w:r>
-        <w:rPr>
-          <w:rFonts w:cstheme="minorHAnsi"/>
-          <w:sz w:val="24"/>
-          <w:szCs w:val="24"/>
-        </w:rPr>
-        <w:t xml:space="preserve">se columns, there are still </w:t>
-      </w:r>
-      <w:del w:id="13" w:author="Dan Hoogasian" w:date="2022-08-09T13:37:00Z">
-        <w:r>
-          <w:rPr>
-            <w:rFonts w:cstheme="minorHAnsi"/>
-            <w:sz w:val="24"/>
-            <w:szCs w:val="24"/>
-          </w:rPr>
-          <w:delText>few</w:delText>
-        </w:r>
-      </w:del>
-      <w:r>
-        <w:rPr>
-          <w:rFonts w:cstheme="minorHAnsi"/>
-          <w:sz w:val="24"/>
-          <w:szCs w:val="24"/>
-        </w:rPr>
-        <w:t xml:space="preserve"> columns that ha</w:t>
-      </w:r>
-      <w:ins w:id="14" w:author="Dan Hoogasian" w:date="2022-08-09T13:37:00Z">
-        <w:r>
-          <w:rPr>
-            <w:rFonts w:cstheme="minorHAnsi"/>
-            <w:sz w:val="24"/>
-            <w:szCs w:val="24"/>
-          </w:rPr>
-          <w:t>ve</w:t>
-        </w:r>
-      </w:ins>
-      <w:del w:id="15" w:author="Dan Hoogasian" w:date="2022-08-09T13:37:00Z">
-        <w:r>
-          <w:rPr>
-            <w:rFonts w:cstheme="minorHAnsi"/>
-            <w:sz w:val="24"/>
-            <w:szCs w:val="24"/>
-          </w:rPr>
-          <w:delText>s</w:delText>
-        </w:r>
-      </w:del>
+      <w:r>
+        <w:rPr>
+          <w:rFonts w:cstheme="minorHAnsi"/>
+          <w:sz w:val="24"/>
+          <w:szCs w:val="24"/>
+        </w:rPr>
+        <w:t>e</w:t>
+      </w:r>
+      <w:r>
+        <w:rPr>
+          <w:rFonts w:cstheme="minorHAnsi"/>
+          <w:sz w:val="24"/>
+          <w:szCs w:val="24"/>
+        </w:rPr>
+        <w:t>se columns there are still columns that ha</w:t>
+      </w:r>
+      <w:r>
+        <w:rPr>
+          <w:rFonts w:cstheme="minorHAnsi"/>
+          <w:sz w:val="24"/>
+          <w:szCs w:val="24"/>
+        </w:rPr>
+        <w:t>ve</w:t>
+      </w:r>
       <w:r>
         <w:rPr>
           <w:rFonts w:cstheme="minorHAnsi"/>
@@ -658,26 +734,14 @@
         </w:rPr>
         <w:t xml:space="preserve"> N</w:t>
       </w:r>
-      <w:del w:id="16" w:author="Dan Hoogasian" w:date="2022-08-09T13:37:00Z">
-        <w:r>
-          <w:rPr>
-            <w:rFonts w:cstheme="minorHAnsi"/>
-            <w:sz w:val="24"/>
-            <w:szCs w:val="24"/>
-          </w:rPr>
-          <w:delText>A</w:delText>
-        </w:r>
-      </w:del>
-      <w:ins w:id="17" w:author="Dan Hoogasian" w:date="2022-08-09T13:37:00Z">
-        <w:r>
-          <w:rPr>
-            <w:rFonts w:cstheme="minorHAnsi"/>
-            <w:sz w:val="24"/>
-            <w:szCs w:val="24"/>
-          </w:rPr>
-          <w:t>a</w:t>
-        </w:r>
-      </w:ins>
+      <w:r>
+        <w:rPr>
+          <w:rFonts w:cstheme="minorHAnsi"/>
+          <w:sz w:val="24"/>
+          <w:szCs w:val="24"/>
+        </w:rPr>
+        <w:t>a</w:t>
+      </w:r>
       <w:r>
         <w:rPr>
           <w:rFonts w:cstheme="minorHAnsi"/>
@@ -686,62 +750,40 @@
         </w:rPr>
         <w:t xml:space="preserve">N values which </w:t>
       </w:r>
-      <w:ins w:id="18" w:author="Dan Hoogasian" w:date="2022-08-09T13:37:00Z">
-        <w:r>
-          <w:rPr>
-            <w:rFonts w:cstheme="minorHAnsi"/>
-            <w:sz w:val="24"/>
-            <w:szCs w:val="24"/>
-          </w:rPr>
-          <w:t>needed to be</w:t>
-        </w:r>
-      </w:ins>
-      <w:del w:id="19" w:author="Dan Hoogasian" w:date="2022-08-09T13:37:00Z">
-        <w:r>
-          <w:rPr>
-            <w:rFonts w:cstheme="minorHAnsi"/>
-            <w:sz w:val="24"/>
-            <w:szCs w:val="24"/>
-          </w:rPr>
-          <w:delText>must</w:delText>
-        </w:r>
-      </w:del>
-      <w:r>
-        <w:rPr>
-          <w:rFonts w:cstheme="minorHAnsi"/>
-          <w:sz w:val="24"/>
-          <w:szCs w:val="24"/>
-        </w:rPr>
-        <w:t xml:space="preserve"> fixed before doing analysis. For convenience, we dropped all NaN values instead of imputing null values. </w:t>
-      </w:r>
-      <w:r>
-        <w:rPr>
-          <w:rFonts w:cstheme="minorHAnsi"/>
-          <w:sz w:val="24"/>
-          <w:szCs w:val="24"/>
-        </w:rPr>
-        <w:t xml:space="preserve">This left us with a 7 by 1,438 cleaned data set ready for processing. </w:t>
-      </w:r>
-      <w:del w:id="20" w:author="Dan Hoogasian" w:date="2022-08-09T13:42:00Z">
-        <w:r>
-          <w:rPr>
-            <w:rFonts w:cstheme="minorHAnsi"/>
-            <w:sz w:val="24"/>
-            <w:szCs w:val="24"/>
-          </w:rPr>
-          <w:delText>Now we have 7 *1438 dimension cleaned data set ready processing.</w:delText>
-        </w:r>
-        <w:commentRangeStart w:id="21"/>
-        <w:commentRangeEnd w:id="21"/>
-        <w:r>
-          <w:rPr>
-            <w:rFonts w:cstheme="minorHAnsi"/>
-            <w:sz w:val="24"/>
-            <w:szCs w:val="24"/>
-          </w:rPr>
-          <w:commentReference w:id="21"/>
-        </w:r>
-      </w:del>
+      <w:r>
+        <w:rPr>
+          <w:rFonts w:cstheme="minorHAnsi"/>
+          <w:sz w:val="24"/>
+          <w:szCs w:val="24"/>
+        </w:rPr>
+        <w:t xml:space="preserve">needed to </w:t>
+      </w:r>
+      <w:proofErr w:type="gramStart"/>
+      <w:r>
+        <w:rPr>
+          <w:rFonts w:cstheme="minorHAnsi"/>
+          <w:sz w:val="24"/>
+          <w:szCs w:val="24"/>
+        </w:rPr>
+        <w:t>be</w:t>
+      </w:r>
+      <w:r>
+        <w:rPr>
+          <w:rFonts w:cstheme="minorHAnsi"/>
+          <w:sz w:val="24"/>
+          <w:szCs w:val="24"/>
+        </w:rPr>
+        <w:t xml:space="preserve"> fixed</w:t>
+      </w:r>
+      <w:proofErr w:type="gramEnd"/>
+      <w:r>
+        <w:rPr>
+          <w:rFonts w:cstheme="minorHAnsi"/>
+          <w:sz w:val="24"/>
+          <w:szCs w:val="24"/>
+        </w:rPr>
+        <w:t xml:space="preserve"> before doing analysis. For convenience, we dropped all NaN values instead of imputing null values.</w:t>
+      </w:r>
     </w:p>
     <w:p>
       <w:pPr>
@@ -765,7 +807,16 @@
           <w:sz w:val="24"/>
           <w:szCs w:val="24"/>
         </w:rPr>
-        <w:t xml:space="preserve">The data needed a good amount of preprocessing before it could be </w:t>
+        <w:t xml:space="preserve">The data needed a good amount of preprocessing before it could </w:t>
+      </w:r>
+      <w:proofErr w:type="gramStart"/>
+      <w:r>
+        <w:rPr>
+          <w:rFonts w:cstheme="minorHAnsi"/>
+          <w:sz w:val="24"/>
+          <w:szCs w:val="24"/>
+        </w:rPr>
+        <w:t xml:space="preserve">be </w:t>
       </w:r>
       <w:r>
         <w:rPr>
@@ -775,6 +826,7 @@
         </w:rPr>
         <w:t>analyzed</w:t>
       </w:r>
+      <w:proofErr w:type="gramEnd"/>
       <w:r>
         <w:rPr>
           <w:rFonts w:cstheme="minorHAnsi"/>
@@ -805,14 +857,6 @@
           <w:sz w:val="24"/>
           <w:szCs w:val="24"/>
         </w:rPr>
-        <w:t xml:space="preserve"> weren’t applicable to a large portion of houses, so they had zero or no values.</w:t>
-      </w:r>
-      <w:r>
-        <w:rPr>
-          <w:rFonts w:cstheme="minorHAnsi"/>
-          <w:sz w:val="24"/>
-          <w:szCs w:val="24"/>
-        </w:rPr>
         <w:t xml:space="preserve"> </w:t>
       </w:r>
       <w:r>
@@ -821,34 +865,128 @@
           <w:sz w:val="24"/>
           <w:szCs w:val="24"/>
         </w:rPr>
-        <w:t>The qualitative attributes were converted to a numerical representation for the analysis. Outlier</w:t>
-      </w:r>
-      <w:r>
-        <w:rPr>
-          <w:rFonts w:cstheme="minorHAnsi"/>
-          <w:sz w:val="24"/>
-          <w:szCs w:val="24"/>
-        </w:rPr>
-        <w:t xml:space="preserve">s were determined as being more than three standard deviations from the mean of each attribute and were removed for analysis. </w:t>
-      </w:r>
-      <w:commentRangeStart w:id="22"/>
-      <w:r>
-        <w:rPr>
-          <w:rFonts w:cstheme="minorHAnsi"/>
-          <w:sz w:val="24"/>
-          <w:szCs w:val="24"/>
-        </w:rPr>
-        <w:t>This included removing the 19 houses that sold for more than $426,000 and one that sold for under $35,000</w:t>
-      </w:r>
-      <w:commentRangeEnd w:id="22"/>
-      <w:r>
-        <w:rPr>
-          <w:rStyle w:val="CommentReference"/>
-          <w:rFonts w:cstheme="minorHAnsi"/>
-          <w:sz w:val="24"/>
-          <w:szCs w:val="24"/>
-        </w:rPr>
-        <w:commentReference w:id="22"/>
+        <w:t>were not</w:t>
+      </w:r>
+      <w:r>
+        <w:rPr>
+          <w:rFonts w:cstheme="minorHAnsi"/>
+          <w:sz w:val="24"/>
+          <w:szCs w:val="24"/>
+        </w:rPr>
+        <w:t xml:space="preserve"> applicable to </w:t>
+      </w:r>
+      <w:proofErr w:type="gramStart"/>
+      <w:r>
+        <w:rPr>
+          <w:rFonts w:cstheme="minorHAnsi"/>
+          <w:sz w:val="24"/>
+          <w:szCs w:val="24"/>
+        </w:rPr>
+        <w:t>a large portion</w:t>
+      </w:r>
+      <w:proofErr w:type="gramEnd"/>
+      <w:r>
+        <w:rPr>
+          <w:rFonts w:cstheme="minorHAnsi"/>
+          <w:sz w:val="24"/>
+          <w:szCs w:val="24"/>
+        </w:rPr>
+        <w:t xml:space="preserve"> of houses, so they had zero or no values.</w:t>
+      </w:r>
+      <w:r>
+        <w:rPr>
+          <w:rFonts w:cstheme="minorHAnsi"/>
+          <w:sz w:val="24"/>
+          <w:szCs w:val="24"/>
+        </w:rPr>
+        <w:t xml:space="preserve"> </w:t>
+      </w:r>
+      <w:r>
+        <w:rPr>
+          <w:rFonts w:cstheme="minorHAnsi"/>
+          <w:sz w:val="24"/>
+          <w:szCs w:val="24"/>
+        </w:rPr>
+        <w:t xml:space="preserve">The qualitative attributes </w:t>
+      </w:r>
+      <w:proofErr w:type="gramStart"/>
+      <w:r>
+        <w:rPr>
+          <w:rFonts w:cstheme="minorHAnsi"/>
+          <w:sz w:val="24"/>
+          <w:szCs w:val="24"/>
+        </w:rPr>
+        <w:t>were converted</w:t>
+      </w:r>
+      <w:proofErr w:type="gramEnd"/>
+      <w:r>
+        <w:rPr>
+          <w:rFonts w:cstheme="minorHAnsi"/>
+          <w:sz w:val="24"/>
+          <w:szCs w:val="24"/>
+        </w:rPr>
+        <w:t xml:space="preserve"> to a numerical representation for the analysis. Outlier</w:t>
+      </w:r>
+      <w:r>
+        <w:rPr>
+          <w:rFonts w:cstheme="minorHAnsi"/>
+          <w:sz w:val="24"/>
+          <w:szCs w:val="24"/>
+        </w:rPr>
+        <w:t xml:space="preserve">s were determined as being more than three standard deviations from the mean of each attribute and </w:t>
+      </w:r>
+      <w:proofErr w:type="gramStart"/>
+      <w:r>
+        <w:rPr>
+          <w:rFonts w:cstheme="minorHAnsi"/>
+          <w:sz w:val="24"/>
+          <w:szCs w:val="24"/>
+        </w:rPr>
+        <w:t>were removed</w:t>
+      </w:r>
+      <w:proofErr w:type="gramEnd"/>
+      <w:r>
+        <w:rPr>
+          <w:rFonts w:cstheme="minorHAnsi"/>
+          <w:sz w:val="24"/>
+          <w:szCs w:val="24"/>
+        </w:rPr>
+        <w:t xml:space="preserve"> for analysis. </w:t>
+      </w:r>
+      <w:commentRangeStart w:id="0"/>
+      <w:r>
+        <w:rPr>
+          <w:rFonts w:cstheme="minorHAnsi"/>
+          <w:sz w:val="24"/>
+          <w:szCs w:val="24"/>
+        </w:rPr>
+        <w:t xml:space="preserve">This included removing the </w:t>
+      </w:r>
+      <w:r>
+        <w:rPr>
+          <w:rFonts w:cstheme="minorHAnsi"/>
+          <w:sz w:val="24"/>
+          <w:szCs w:val="24"/>
+        </w:rPr>
+        <w:t>nineteen</w:t>
+      </w:r>
+      <w:r>
+        <w:rPr>
+          <w:rFonts w:cstheme="minorHAnsi"/>
+          <w:sz w:val="24"/>
+          <w:szCs w:val="24"/>
+        </w:rPr>
+        <w:t xml:space="preserve"> houses that sold for more than $426,000 and one that sold for under $35,000</w:t>
+      </w:r>
+      <w:commentRangeEnd w:id="0"/>
+      <w:r>
+        <w:rPr>
+          <w:rStyle w:val="CommentReference"/>
+          <w:rFonts w:cstheme="minorHAnsi"/>
+          <w:sz w:val="24"/>
+          <w:szCs w:val="24"/>
+        </w:rPr>
+        <w:commentReference w:id="0"/>
       </w:r>
       <w:r>
         <w:rPr>
@@ -857,6 +995,72 @@
           <w:szCs w:val="24"/>
         </w:rPr>
         <w:t>.</w:t>
+      </w:r>
+      <w:r>
+        <w:rPr>
+          <w:rFonts w:cstheme="minorHAnsi"/>
+          <w:sz w:val="24"/>
+          <w:szCs w:val="24"/>
+        </w:rPr>
+        <w:t xml:space="preserve"> Once the data was ready for processing, we </w:t>
+      </w:r>
+      <w:proofErr w:type="gramStart"/>
+      <w:r>
+        <w:rPr>
+          <w:rFonts w:cstheme="minorHAnsi"/>
+          <w:sz w:val="24"/>
+          <w:szCs w:val="24"/>
+        </w:rPr>
+        <w:t>were</w:t>
+      </w:r>
+      <w:r>
+        <w:rPr>
+          <w:rFonts w:cstheme="minorHAnsi"/>
+          <w:sz w:val="24"/>
+          <w:szCs w:val="24"/>
+        </w:rPr>
+        <w:t xml:space="preserve"> left</w:t>
+      </w:r>
+      <w:proofErr w:type="gramEnd"/>
+      <w:r>
+        <w:rPr>
+          <w:rFonts w:cstheme="minorHAnsi"/>
+          <w:sz w:val="24"/>
+          <w:szCs w:val="24"/>
+        </w:rPr>
+        <w:t xml:space="preserve"> with a </w:t>
+      </w:r>
+      <w:r>
+        <w:rPr>
+          <w:rFonts w:cstheme="minorHAnsi"/>
+          <w:sz w:val="24"/>
+          <w:szCs w:val="24"/>
+        </w:rPr>
+        <w:t>seven</w:t>
+      </w:r>
+      <w:r>
+        <w:rPr>
+          <w:rFonts w:cstheme="minorHAnsi"/>
+          <w:sz w:val="24"/>
+          <w:szCs w:val="24"/>
+        </w:rPr>
+        <w:t xml:space="preserve"> by 1,</w:t>
+      </w:r>
+      <w:r>
+        <w:rPr>
+          <w:rFonts w:cstheme="minorHAnsi"/>
+          <w:sz w:val="24"/>
+          <w:szCs w:val="24"/>
+        </w:rPr>
+        <w:t>350</w:t>
+      </w:r>
+      <w:r>
+        <w:rPr>
+          <w:rFonts w:cstheme="minorHAnsi"/>
+          <w:sz w:val="24"/>
+          <w:szCs w:val="24"/>
+        </w:rPr>
+        <w:t xml:space="preserve"> cleaned data set.</w:t>
       </w:r>
     </w:p>
     <w:p>
@@ -930,13 +1134,23 @@
         </w:rPr>
         <w:t xml:space="preserve">Many of the data attributes </w:t>
       </w:r>
-      <w:r>
-        <w:rPr>
-          <w:rFonts w:cstheme="minorHAnsi"/>
-          <w:sz w:val="24"/>
-          <w:szCs w:val="24"/>
-        </w:rPr>
-        <w:t xml:space="preserve">didn’t </w:t>
+      <w:proofErr w:type="gramStart"/>
+      <w:r>
+        <w:rPr>
+          <w:rFonts w:cstheme="minorHAnsi"/>
+          <w:sz w:val="24"/>
+          <w:szCs w:val="24"/>
+        </w:rPr>
+        <w:t>didn’t</w:t>
+      </w:r>
+      <w:proofErr w:type="gramEnd"/>
+      <w:r>
+        <w:rPr>
+          <w:rFonts w:cstheme="minorHAnsi"/>
+          <w:sz w:val="24"/>
+          <w:szCs w:val="24"/>
+        </w:rPr>
+        <w:t xml:space="preserve"> </w:t>
       </w:r>
       <w:r>
         <w:rPr>
@@ -960,7 +1174,31 @@
           <w:sz w:val="24"/>
           <w:szCs w:val="24"/>
         </w:rPr>
-        <w:t xml:space="preserve"> a significant determination on the sale price, so we </w:t>
+        <w:t xml:space="preserve"> a significant determination on the sale price, so</w:t>
+      </w:r>
+      <w:r>
+        <w:rPr>
+          <w:rFonts w:cstheme="minorHAnsi"/>
+          <w:sz w:val="24"/>
+          <w:szCs w:val="24"/>
+        </w:rPr>
+        <w:t xml:space="preserve"> for our first extension idea</w:t>
+      </w:r>
+      <w:r>
+        <w:rPr>
+          <w:rFonts w:cstheme="minorHAnsi"/>
+          <w:sz w:val="24"/>
+          <w:szCs w:val="24"/>
+        </w:rPr>
+        <w:t>,</w:t>
+      </w:r>
+      <w:r>
+        <w:rPr>
+          <w:rFonts w:cstheme="minorHAnsi"/>
+          <w:sz w:val="24"/>
+          <w:szCs w:val="24"/>
+        </w:rPr>
+        <w:t xml:space="preserve"> we </w:t>
       </w:r>
       <w:r>
         <w:rPr>
@@ -992,31 +1230,149 @@
           <w:sz w:val="24"/>
           <w:szCs w:val="24"/>
         </w:rPr>
-        <w:t xml:space="preserve">. In this model, it is called the R-value or the Pearson correlation coefficient. </w:t>
-      </w:r>
-      <w:r>
-        <w:rPr>
-          <w:rFonts w:cstheme="minorHAnsi"/>
-          <w:sz w:val="24"/>
-          <w:szCs w:val="24"/>
-        </w:rPr>
-        <w:t xml:space="preserve">There are many ways to calculate the correlation between variables, but for we used one of the most standard techniques here, for our first extension idea. </w:t>
-      </w:r>
-      <w:r>
-        <w:rPr>
-          <w:rFonts w:cstheme="minorHAnsi"/>
-          <w:sz w:val="24"/>
-          <w:szCs w:val="24"/>
-        </w:rPr>
-        <w:t>It has a range of -1 to 1, with 0 being no correlation, 1 being a perfectly positive correlation, and -1 being a perfectly negative correlation.</w:t>
-      </w:r>
-      <w:r>
-        <w:rPr>
-          <w:rFonts w:cstheme="minorHAnsi"/>
-          <w:sz w:val="24"/>
-          <w:szCs w:val="24"/>
-        </w:rPr>
-        <w:t xml:space="preserve"> We set the threshold for significance at -.6 and .6. This gave us the following six attributes to use for our machine learning program: overall quality, exterior quality, </w:t>
+        <w:t xml:space="preserve">. In this model, it </w:t>
+      </w:r>
+      <w:proofErr w:type="gramStart"/>
+      <w:r>
+        <w:rPr>
+          <w:rFonts w:cstheme="minorHAnsi"/>
+          <w:sz w:val="24"/>
+          <w:szCs w:val="24"/>
+        </w:rPr>
+        <w:t>is called</w:t>
+      </w:r>
+      <w:proofErr w:type="gramEnd"/>
+      <w:r>
+        <w:rPr>
+          <w:rFonts w:cstheme="minorHAnsi"/>
+          <w:sz w:val="24"/>
+          <w:szCs w:val="24"/>
+        </w:rPr>
+        <w:t xml:space="preserve"> the R-value or the Pearson correlation coefficient. </w:t>
+      </w:r>
+      <w:r>
+        <w:rPr>
+          <w:rFonts w:cstheme="minorHAnsi"/>
+          <w:sz w:val="24"/>
+          <w:szCs w:val="24"/>
+        </w:rPr>
+        <w:t xml:space="preserve">There are </w:t>
+      </w:r>
+      <w:proofErr w:type="gramStart"/>
+      <w:r>
+        <w:rPr>
+          <w:rFonts w:cstheme="minorHAnsi"/>
+          <w:sz w:val="24"/>
+          <w:szCs w:val="24"/>
+        </w:rPr>
+        <w:t>many</w:t>
+      </w:r>
+      <w:proofErr w:type="gramEnd"/>
+      <w:r>
+        <w:rPr>
+          <w:rFonts w:cstheme="minorHAnsi"/>
+          <w:sz w:val="24"/>
+          <w:szCs w:val="24"/>
+        </w:rPr>
+        <w:t xml:space="preserve"> ways to calculate the correlation between variables, but we used one of the most standard techniques here. </w:t>
+      </w:r>
+      <w:r>
+        <w:rPr>
+          <w:rFonts w:cstheme="minorHAnsi"/>
+          <w:sz w:val="24"/>
+          <w:szCs w:val="24"/>
+        </w:rPr>
+        <w:t xml:space="preserve">It has a range of -1 to 1, with </w:t>
+      </w:r>
+      <w:r>
+        <w:rPr>
+          <w:rFonts w:cstheme="minorHAnsi"/>
+          <w:sz w:val="24"/>
+          <w:szCs w:val="24"/>
+        </w:rPr>
+        <w:t>zero</w:t>
+      </w:r>
+      <w:r>
+        <w:rPr>
+          <w:rFonts w:cstheme="minorHAnsi"/>
+          <w:sz w:val="24"/>
+          <w:szCs w:val="24"/>
+        </w:rPr>
+        <w:t xml:space="preserve"> being no correlation, </w:t>
+      </w:r>
+      <w:proofErr w:type="gramStart"/>
+      <w:r>
+        <w:rPr>
+          <w:rFonts w:cstheme="minorHAnsi"/>
+          <w:sz w:val="24"/>
+          <w:szCs w:val="24"/>
+        </w:rPr>
+        <w:t>1</w:t>
+      </w:r>
+      <w:proofErr w:type="gramEnd"/>
+      <w:r>
+        <w:rPr>
+          <w:rFonts w:cstheme="minorHAnsi"/>
+          <w:sz w:val="24"/>
+          <w:szCs w:val="24"/>
+        </w:rPr>
+        <w:t xml:space="preserve"> being a perfectly positive correlation, and -1 being a perfectly negative correlation.</w:t>
+      </w:r>
+      <w:r>
+        <w:rPr>
+          <w:rFonts w:cstheme="minorHAnsi"/>
+          <w:sz w:val="24"/>
+          <w:szCs w:val="24"/>
+        </w:rPr>
+        <w:t xml:space="preserve"> We set the threshold</w:t>
+      </w:r>
+      <w:r>
+        <w:rPr>
+          <w:rFonts w:cstheme="minorHAnsi"/>
+          <w:sz w:val="24"/>
+          <w:szCs w:val="24"/>
+        </w:rPr>
+        <w:t>s</w:t>
+      </w:r>
+      <w:r>
+        <w:rPr>
+          <w:rFonts w:cstheme="minorHAnsi"/>
+          <w:sz w:val="24"/>
+          <w:szCs w:val="24"/>
+        </w:rPr>
+        <w:t xml:space="preserve"> for significance at -.6 and .6. This gave us the following six attributes to use </w:t>
+      </w:r>
+      <w:r>
+        <w:rPr>
+          <w:rFonts w:cstheme="minorHAnsi"/>
+          <w:sz w:val="24"/>
+          <w:szCs w:val="24"/>
+        </w:rPr>
+        <w:t>in designing our</w:t>
+      </w:r>
+      <w:r>
+        <w:rPr>
+          <w:rFonts w:cstheme="minorHAnsi"/>
+          <w:sz w:val="24"/>
+          <w:szCs w:val="24"/>
+        </w:rPr>
+        <w:t xml:space="preserve"> machine learning </w:t>
+      </w:r>
+      <w:r>
+        <w:rPr>
+          <w:rFonts w:cstheme="minorHAnsi"/>
+          <w:sz w:val="24"/>
+          <w:szCs w:val="24"/>
+        </w:rPr>
+        <w:t>model</w:t>
+      </w:r>
+      <w:r>
+        <w:rPr>
+          <w:rFonts w:cstheme="minorHAnsi"/>
+          <w:sz w:val="24"/>
+          <w:szCs w:val="24"/>
+        </w:rPr>
+        <w:t xml:space="preserve">: overall quality, exterior quality, </w:t>
       </w:r>
       <w:r>
         <w:rPr>
@@ -1088,7 +1444,31 @@
           <w:sz w:val="24"/>
           <w:szCs w:val="24"/>
         </w:rPr>
-        <w:t>size of garage in car capacity</w:t>
+        <w:t xml:space="preserve">size of garage </w:t>
+      </w:r>
+      <w:r>
+        <w:rPr>
+          <w:rFonts w:cstheme="minorHAnsi"/>
+          <w:sz w:val="24"/>
+          <w:szCs w:val="24"/>
+        </w:rPr>
+        <w:t>(</w:t>
+      </w:r>
+      <w:r>
+        <w:rPr>
+          <w:rFonts w:cstheme="minorHAnsi"/>
+          <w:sz w:val="24"/>
+          <w:szCs w:val="24"/>
+        </w:rPr>
+        <w:t>in car capacity</w:t>
+      </w:r>
+      <w:r>
+        <w:rPr>
+          <w:rFonts w:cstheme="minorHAnsi"/>
+          <w:sz w:val="24"/>
+          <w:szCs w:val="24"/>
+        </w:rPr>
+        <w:t>)</w:t>
       </w:r>
       <w:r>
         <w:rPr>
@@ -1104,7 +1484,25 @@
           <w:sz w:val="24"/>
           <w:szCs w:val="24"/>
         </w:rPr>
-        <w:t xml:space="preserve">and garage square footage. Some of these features </w:t>
+        <w:t xml:space="preserve">and garage square footage. </w:t>
+      </w:r>
+      <w:proofErr w:type="gramStart"/>
+      <w:r>
+        <w:rPr>
+          <w:rFonts w:cstheme="minorHAnsi"/>
+          <w:sz w:val="24"/>
+          <w:szCs w:val="24"/>
+        </w:rPr>
+        <w:t>Some of</w:t>
+      </w:r>
+      <w:proofErr w:type="gramEnd"/>
+      <w:r>
+        <w:rPr>
+          <w:rFonts w:cstheme="minorHAnsi"/>
+          <w:sz w:val="24"/>
+          <w:szCs w:val="24"/>
+        </w:rPr>
+        <w:t xml:space="preserve"> these features </w:t>
       </w:r>
       <w:r>
         <w:rPr>
@@ -1128,7 +1526,15 @@
           <w:sz w:val="24"/>
           <w:szCs w:val="24"/>
         </w:rPr>
-        <w:t xml:space="preserve">likely due </w:t>
+        <w:t>due</w:t>
+      </w:r>
+      <w:r>
+        <w:rPr>
+          <w:rFonts w:cstheme="minorHAnsi"/>
+          <w:sz w:val="24"/>
+          <w:szCs w:val="24"/>
+        </w:rPr>
+        <w:t xml:space="preserve"> </w:t>
       </w:r>
       <w:r>
         <w:rPr>
@@ -1144,7 +1550,95 @@
           <w:sz w:val="24"/>
           <w:szCs w:val="24"/>
         </w:rPr>
-        <w:t>themed-west location</w:t>
+        <w:t>the</w:t>
+      </w:r>
+      <w:r>
+        <w:rPr>
+          <w:rFonts w:cstheme="minorHAnsi"/>
+          <w:sz w:val="24"/>
+          <w:szCs w:val="24"/>
+        </w:rPr>
+        <w:t xml:space="preserve"> </w:t>
+      </w:r>
+      <w:r>
+        <w:rPr>
+          <w:rFonts w:cstheme="minorHAnsi"/>
+          <w:sz w:val="24"/>
+          <w:szCs w:val="24"/>
+        </w:rPr>
+        <w:t>m</w:t>
+      </w:r>
+      <w:r>
+        <w:rPr>
+          <w:rFonts w:cstheme="minorHAnsi"/>
+          <w:sz w:val="24"/>
+          <w:szCs w:val="24"/>
+        </w:rPr>
+        <w:t>i</w:t>
+      </w:r>
+      <w:r>
+        <w:rPr>
+          <w:rFonts w:cstheme="minorHAnsi"/>
+          <w:sz w:val="24"/>
+          <w:szCs w:val="24"/>
+        </w:rPr>
+        <w:t>d-west location</w:t>
+      </w:r>
+      <w:r>
+        <w:rPr>
+          <w:rFonts w:cstheme="minorHAnsi"/>
+          <w:sz w:val="24"/>
+          <w:szCs w:val="24"/>
+        </w:rPr>
+        <w:t xml:space="preserve"> where land </w:t>
+      </w:r>
+      <w:r>
+        <w:rPr>
+          <w:rFonts w:cstheme="minorHAnsi"/>
+          <w:sz w:val="24"/>
+          <w:szCs w:val="24"/>
+        </w:rPr>
+        <w:t xml:space="preserve">is in abundance </w:t>
+      </w:r>
+      <w:r>
+        <w:rPr>
+          <w:rFonts w:cstheme="minorHAnsi"/>
+          <w:sz w:val="24"/>
+          <w:szCs w:val="24"/>
+        </w:rPr>
+        <w:t>and</w:t>
+      </w:r>
+      <w:r>
+        <w:rPr>
+          <w:rFonts w:cstheme="minorHAnsi"/>
+          <w:sz w:val="24"/>
+          <w:szCs w:val="24"/>
+        </w:rPr>
+        <w:t xml:space="preserve"> there is</w:t>
+      </w:r>
+      <w:r>
+        <w:rPr>
+          <w:rFonts w:cstheme="minorHAnsi"/>
+          <w:sz w:val="24"/>
+          <w:szCs w:val="24"/>
+        </w:rPr>
+        <w:t xml:space="preserve"> little public tra</w:t>
+      </w:r>
+      <w:r>
+        <w:rPr>
+          <w:rFonts w:cstheme="minorHAnsi"/>
+          <w:sz w:val="24"/>
+          <w:szCs w:val="24"/>
+        </w:rPr>
+        <w:t>n</w:t>
+      </w:r>
+      <w:r>
+        <w:rPr>
+          <w:rFonts w:cstheme="minorHAnsi"/>
+          <w:sz w:val="24"/>
+          <w:szCs w:val="24"/>
+        </w:rPr>
+        <w:t>sportation</w:t>
       </w:r>
       <w:r>
         <w:rPr>
@@ -1185,7 +1679,7 @@
           <w:sz w:val="24"/>
           <w:szCs w:val="24"/>
         </w:rPr>
-        <w:t>We used the matplotlib module to get some basic plots of the data.</w:t>
+        <w:t>We used the matplotlib module to get basic plots of the data.</w:t>
       </w:r>
       <w:r>
         <w:rPr>
@@ -1216,6 +1710,7 @@
       <w:pPr>
         <w:pStyle w:val="Caption"/>
         <w:keepNext/>
+        <w:ind w:left="2160"/>
       </w:pPr>
       <w:r>
         <w:t>Figu</w:t>
@@ -1242,11 +1737,15 @@
         <w:t>1</w:t>
       </w:r>
       <w:r>
+        <w:rPr>
+          <w:noProof/>
+        </w:rPr>
         <w:fldChar w:fldCharType="end"/>
       </w:r>
     </w:p>
     <w:p>
       <w:pPr>
+        <w:ind w:left="2160"/>
         <w:rPr>
           <w:rFonts w:cstheme="minorHAnsi"/>
           <w:sz w:val="24"/>
@@ -1346,7 +1845,55 @@
           <w:sz w:val="24"/>
           <w:szCs w:val="24"/>
         </w:rPr>
-        <w:t xml:space="preserve">ograms are a good way to visualize continue data, which our predicted values were. </w:t>
+        <w:t xml:space="preserve">ograms are a </w:t>
+      </w:r>
+      <w:r>
+        <w:rPr>
+          <w:rFonts w:cstheme="minorHAnsi"/>
+          <w:sz w:val="24"/>
+          <w:szCs w:val="24"/>
+        </w:rPr>
+        <w:t>effective</w:t>
+      </w:r>
+      <w:r>
+        <w:rPr>
+          <w:rFonts w:cstheme="minorHAnsi"/>
+          <w:sz w:val="24"/>
+          <w:szCs w:val="24"/>
+        </w:rPr>
+        <w:t xml:space="preserve"> way to visualize continue</w:t>
+      </w:r>
+      <w:r>
+        <w:rPr>
+          <w:rFonts w:cstheme="minorHAnsi"/>
+          <w:sz w:val="24"/>
+          <w:szCs w:val="24"/>
+        </w:rPr>
+        <w:t>s</w:t>
+      </w:r>
+      <w:r>
+        <w:rPr>
+          <w:rFonts w:cstheme="minorHAnsi"/>
+          <w:sz w:val="24"/>
+          <w:szCs w:val="24"/>
+        </w:rPr>
+        <w:t xml:space="preserve"> data, </w:t>
+      </w:r>
+      <w:r>
+        <w:rPr>
+          <w:rFonts w:cstheme="minorHAnsi"/>
+          <w:sz w:val="24"/>
+          <w:szCs w:val="24"/>
+        </w:rPr>
+        <w:t>which is what our</w:t>
+      </w:r>
+      <w:r>
+        <w:rPr>
+          <w:rFonts w:cstheme="minorHAnsi"/>
+          <w:sz w:val="24"/>
+          <w:szCs w:val="24"/>
+        </w:rPr>
+        <w:t xml:space="preserve"> predicted values were. </w:t>
       </w:r>
       <w:r>
         <w:rPr>
@@ -1370,15 +1917,7 @@
           <w:sz w:val="24"/>
           <w:szCs w:val="24"/>
         </w:rPr>
-        <w:t xml:space="preserve"> a mostly normal distribution, skewed slightly left</w:t>
-      </w:r>
-      <w:r>
-        <w:rPr>
-          <w:rFonts w:cstheme="minorHAnsi"/>
-          <w:sz w:val="24"/>
-          <w:szCs w:val="24"/>
-        </w:rPr>
-        <w:t xml:space="preserve"> </w:t>
+        <w:t xml:space="preserve"> a mostly normal distribution, </w:t>
       </w:r>
       <w:r>
         <w:rPr>
@@ -1419,6 +1958,46 @@
           <w:sz w:val="24"/>
           <w:szCs w:val="24"/>
         </w:rPr>
+        <w:t>Figures 2 through 8 show t</w:t>
+      </w:r>
+      <w:r>
+        <w:rPr>
+          <w:rFonts w:cstheme="minorHAnsi"/>
+          <w:sz w:val="24"/>
+          <w:szCs w:val="24"/>
+        </w:rPr>
+        <w:t>he scatter plots for each attribute compared with the sale price</w:t>
+      </w:r>
+      <w:r>
+        <w:rPr>
+          <w:rFonts w:cstheme="minorHAnsi"/>
+          <w:sz w:val="24"/>
+          <w:szCs w:val="24"/>
+        </w:rPr>
+        <w:t>, which</w:t>
+      </w:r>
+      <w:r>
+        <w:rPr>
+          <w:rFonts w:cstheme="minorHAnsi"/>
+          <w:sz w:val="24"/>
+          <w:szCs w:val="24"/>
+        </w:rPr>
+        <w:t xml:space="preserve"> are all sloping upward, as we would expect.</w:t>
+      </w:r>
+      <w:r>
+        <w:rPr>
+          <w:rFonts w:cstheme="minorHAnsi"/>
+          <w:sz w:val="24"/>
+          <w:szCs w:val="24"/>
+        </w:rPr>
+        <w:t xml:space="preserve"> </w:t>
+      </w:r>
+      <w:r>
+        <w:rPr>
+          <w:rFonts w:cstheme="minorHAnsi"/>
+          <w:sz w:val="24"/>
+          <w:szCs w:val="24"/>
+        </w:rPr>
         <w:t xml:space="preserve">Scatter plots are </w:t>
       </w:r>
       <w:r>
@@ -1427,63 +2006,15 @@
           <w:sz w:val="24"/>
           <w:szCs w:val="24"/>
         </w:rPr>
-        <w:t>good</w:t>
-      </w:r>
-      <w:r>
-        <w:rPr>
-          <w:rFonts w:cstheme="minorHAnsi"/>
-          <w:sz w:val="24"/>
-          <w:szCs w:val="24"/>
-        </w:rPr>
-        <w:t xml:space="preserve"> to visualize the data when you initially look at it. </w:t>
-      </w:r>
-      <w:r>
-        <w:rPr>
-          <w:rFonts w:cstheme="minorHAnsi"/>
-          <w:sz w:val="24"/>
-          <w:szCs w:val="24"/>
-        </w:rPr>
-        <w:t>Figures 2 through 8 show t</w:t>
-      </w:r>
-      <w:r>
-        <w:rPr>
-          <w:rFonts w:cstheme="minorHAnsi"/>
-          <w:sz w:val="24"/>
-          <w:szCs w:val="24"/>
-        </w:rPr>
-        <w:t>he scatter plots for each attribute compared with the sale price</w:t>
-      </w:r>
-      <w:r>
-        <w:rPr>
-          <w:rFonts w:cstheme="minorHAnsi"/>
-          <w:sz w:val="24"/>
-          <w:szCs w:val="24"/>
-        </w:rPr>
-        <w:t>, which</w:t>
-      </w:r>
-      <w:r>
-        <w:rPr>
-          <w:rFonts w:cstheme="minorHAnsi"/>
-          <w:sz w:val="24"/>
-          <w:szCs w:val="24"/>
-        </w:rPr>
-        <w:t xml:space="preserve"> are all </w:t>
-      </w:r>
-      <w:r>
-        <w:rPr>
-          <w:rFonts w:cstheme="minorHAnsi"/>
-          <w:sz w:val="24"/>
-          <w:szCs w:val="24"/>
-        </w:rPr>
-        <w:t xml:space="preserve">generally </w:t>
-      </w:r>
-      <w:r>
-        <w:rPr>
-          <w:rFonts w:cstheme="minorHAnsi"/>
-          <w:sz w:val="24"/>
-          <w:szCs w:val="24"/>
-        </w:rPr>
-        <w:t>sloping upward, as we would expect.</w:t>
+        <w:t>an effective way</w:t>
+      </w:r>
+      <w:r>
+        <w:rPr>
+          <w:rFonts w:cstheme="minorHAnsi"/>
+          <w:sz w:val="24"/>
+          <w:szCs w:val="24"/>
+        </w:rPr>
+        <w:t xml:space="preserve"> to visualize the data when you initially look at it.</w:t>
       </w:r>
     </w:p>
     <w:p>
@@ -1511,11 +2042,19 @@
         <w:t>2</w:t>
       </w:r>
       <w:r>
+        <w:rPr>
+          <w:noProof/>
+        </w:rPr>
         <w:fldChar w:fldCharType="end"/>
       </w:r>
       <w:r>
-        <w:t xml:space="preserve"> through 8</w:t>
-      </w:r>
+        <w:t xml:space="preserve"> through </w:t>
+      </w:r>
+      <w:proofErr w:type="gramStart"/>
+      <w:r>
+        <w:t>8</w:t>
+      </w:r>
+      <w:proofErr w:type="gramEnd"/>
     </w:p>
     <w:p>
       <w:pPr>
@@ -1658,7 +2197,25 @@
           <w:szCs w:val="24"/>
         </w:rPr>
         <w:tab/>
-        <w:t xml:space="preserve">The sklearn module was used for the machine learning. We used </w:t>
+        <w:t xml:space="preserve">The sklearn module </w:t>
+      </w:r>
+      <w:proofErr w:type="gramStart"/>
+      <w:r>
+        <w:rPr>
+          <w:rFonts w:cstheme="minorHAnsi"/>
+          <w:sz w:val="24"/>
+          <w:szCs w:val="24"/>
+        </w:rPr>
+        <w:t>was used</w:t>
+      </w:r>
+      <w:proofErr w:type="gramEnd"/>
+      <w:r>
+        <w:rPr>
+          <w:rFonts w:cstheme="minorHAnsi"/>
+          <w:sz w:val="24"/>
+          <w:szCs w:val="24"/>
+        </w:rPr>
+        <w:t xml:space="preserve"> for the machine learning. We used </w:t>
       </w:r>
       <w:r>
         <w:rPr>
@@ -1682,7 +2239,31 @@
           <w:sz w:val="24"/>
           <w:szCs w:val="24"/>
         </w:rPr>
-        <w:t xml:space="preserve">model_selection function package to divide our data into two-folded sets. </w:t>
+        <w:t>model_selection function package to divide our data into two-folded sets.</w:t>
+      </w:r>
+      <w:r>
+        <w:rPr>
+          <w:rFonts w:cstheme="minorHAnsi"/>
+          <w:sz w:val="24"/>
+          <w:szCs w:val="24"/>
+        </w:rPr>
+        <w:t xml:space="preserve"> We used a 30</w:t>
+      </w:r>
+      <w:r>
+        <w:rPr>
+          <w:rFonts w:cstheme="minorHAnsi"/>
+          <w:sz w:val="24"/>
+          <w:szCs w:val="24"/>
+        </w:rPr>
+        <w:t xml:space="preserve"> percent versus </w:t>
+      </w:r>
+      <w:r>
+        <w:rPr>
+          <w:rFonts w:cstheme="minorHAnsi"/>
+          <w:sz w:val="24"/>
+          <w:szCs w:val="24"/>
+        </w:rPr>
+        <w:t xml:space="preserve">70 percent test and train split, respectively. </w:t>
       </w:r>
       <w:r>
         <w:rPr>
@@ -1706,7 +2287,25 @@
           <w:sz w:val="24"/>
           <w:szCs w:val="24"/>
         </w:rPr>
-        <w:t xml:space="preserve"> to test on the same data you used for training, which is called data leakage. This causes your model to be unrealistically </w:t>
+        <w:t xml:space="preserve"> to </w:t>
+      </w:r>
+      <w:proofErr w:type="gramStart"/>
+      <w:r>
+        <w:rPr>
+          <w:rFonts w:cstheme="minorHAnsi"/>
+          <w:sz w:val="24"/>
+          <w:szCs w:val="24"/>
+        </w:rPr>
+        <w:t>test</w:t>
+      </w:r>
+      <w:proofErr w:type="gramEnd"/>
+      <w:r>
+        <w:rPr>
+          <w:rFonts w:cstheme="minorHAnsi"/>
+          <w:sz w:val="24"/>
+          <w:szCs w:val="24"/>
+        </w:rPr>
+        <w:t xml:space="preserve"> on the same data you used for training, which is called data leakage. This causes your model to be unrealistically </w:t>
       </w:r>
       <w:r>
         <w:rPr>
@@ -1765,15 +2364,67 @@
           <w:szCs w:val="24"/>
         </w:rPr>
         <w:tab/>
-        <w:t xml:space="preserve">Many of our attributes had values that were of different types, which meant their nominal values were not comparable. </w:t>
-      </w:r>
-      <w:r>
-        <w:rPr>
-          <w:rFonts w:cstheme="minorHAnsi"/>
-          <w:sz w:val="24"/>
-          <w:szCs w:val="24"/>
-        </w:rPr>
-        <w:t>We used some statistical functions from sklearn to calculate a scaled score of the attributes, which normalized the</w:t>
+        <w:t xml:space="preserve">Many of our attributes had values that were of </w:t>
+      </w:r>
+      <w:proofErr w:type="gramStart"/>
+      <w:r>
+        <w:rPr>
+          <w:rFonts w:cstheme="minorHAnsi"/>
+          <w:sz w:val="24"/>
+          <w:szCs w:val="24"/>
+        </w:rPr>
+        <w:t>different types</w:t>
+      </w:r>
+      <w:proofErr w:type="gramEnd"/>
+      <w:r>
+        <w:rPr>
+          <w:rFonts w:cstheme="minorHAnsi"/>
+          <w:sz w:val="24"/>
+          <w:szCs w:val="24"/>
+        </w:rPr>
+        <w:t xml:space="preserve">, which meant their nominal values were not comparable. </w:t>
+      </w:r>
+      <w:r>
+        <w:rPr>
+          <w:rFonts w:cstheme="minorHAnsi"/>
+          <w:sz w:val="24"/>
+          <w:szCs w:val="24"/>
+        </w:rPr>
+        <w:t xml:space="preserve">We used </w:t>
+      </w:r>
+      <w:proofErr w:type="gramStart"/>
+      <w:r>
+        <w:rPr>
+          <w:rFonts w:cstheme="minorHAnsi"/>
+          <w:sz w:val="24"/>
+          <w:szCs w:val="24"/>
+        </w:rPr>
+        <w:t>some</w:t>
+      </w:r>
+      <w:proofErr w:type="gramEnd"/>
+      <w:r>
+        <w:rPr>
+          <w:rFonts w:cstheme="minorHAnsi"/>
+          <w:sz w:val="24"/>
+          <w:szCs w:val="24"/>
+        </w:rPr>
+        <w:t xml:space="preserve"> statistical functions from sklearn to calculate a scaled score of </w:t>
+      </w:r>
+      <w:r>
+        <w:rPr>
+          <w:rFonts w:cstheme="minorHAnsi"/>
+          <w:sz w:val="24"/>
+          <w:szCs w:val="24"/>
+        </w:rPr>
+        <w:t xml:space="preserve">all </w:t>
+      </w:r>
+      <w:r>
+        <w:rPr>
+          <w:rFonts w:cstheme="minorHAnsi"/>
+          <w:sz w:val="24"/>
+          <w:szCs w:val="24"/>
+        </w:rPr>
+        <w:t>the attributes, which normalized the</w:t>
       </w:r>
       <w:r>
         <w:rPr>
@@ -1985,7 +2636,16 @@
           <w:sz w:val="24"/>
           <w:szCs w:val="24"/>
         </w:rPr>
-        <w:t>0.2</w:t>
+        <w:t>0.</w:t>
+      </w:r>
+      <w:r>
+        <w:rPr>
+          <w:rStyle w:val="CommentReference"/>
+          <w:rFonts w:cstheme="minorHAnsi"/>
+          <w:sz w:val="24"/>
+          <w:szCs w:val="24"/>
+        </w:rPr>
+        <w:t>1</w:t>
       </w:r>
       <w:r>
         <w:rPr>
@@ -2003,7 +2663,7 @@
           <w:sz w:val="24"/>
           <w:szCs w:val="24"/>
         </w:rPr>
-        <w:t>84</w:t>
+        <w:t>91</w:t>
       </w:r>
       <w:r>
         <w:rPr>
@@ -2048,7 +2708,45 @@
           <w:sz w:val="24"/>
           <w:szCs w:val="24"/>
         </w:rPr>
-        <w:t xml:space="preserve"> actual outcomes, which shows its accuracy and lack of outliers.</w:t>
+        <w:t xml:space="preserve"> actual outcomes, </w:t>
+      </w:r>
+      <w:proofErr w:type="gramStart"/>
+      <w:r>
+        <w:rPr>
+          <w:rStyle w:val="CommentReference"/>
+          <w:rFonts w:cstheme="minorHAnsi"/>
+          <w:sz w:val="24"/>
+          <w:szCs w:val="24"/>
+        </w:rPr>
+        <w:t>showcasing</w:t>
+      </w:r>
+      <w:proofErr w:type="gramEnd"/>
+      <w:r>
+        <w:rPr>
+          <w:rStyle w:val="CommentReference"/>
+          <w:rFonts w:cstheme="minorHAnsi"/>
+          <w:sz w:val="24"/>
+          <w:szCs w:val="24"/>
+        </w:rPr>
+        <w:t xml:space="preserve"> </w:t>
+      </w:r>
+      <w:r>
+        <w:rPr>
+          <w:rStyle w:val="CommentReference"/>
+          <w:rFonts w:cstheme="minorHAnsi"/>
+          <w:sz w:val="24"/>
+          <w:szCs w:val="24"/>
+        </w:rPr>
+        <w:t>our model’s</w:t>
+      </w:r>
+      <w:r>
+        <w:rPr>
+          <w:rStyle w:val="CommentReference"/>
+          <w:rFonts w:cstheme="minorHAnsi"/>
+          <w:sz w:val="24"/>
+          <w:szCs w:val="24"/>
+        </w:rPr>
+        <w:t xml:space="preserve"> accuracy and lack of outliers.</w:t>
       </w:r>
     </w:p>
     <w:p>
@@ -2076,7 +2774,25 @@
           <w:sz w:val="24"/>
           <w:szCs w:val="24"/>
         </w:rPr>
-        <w:t>Second, we</w:t>
+        <w:t>Second</w:t>
+      </w:r>
+      <w:r>
+        <w:rPr>
+          <w:rStyle w:val="CommentReference"/>
+          <w:rFonts w:cstheme="minorHAnsi"/>
+          <w:sz w:val="24"/>
+          <w:szCs w:val="24"/>
+        </w:rPr>
+        <w:t>ly</w:t>
+      </w:r>
+      <w:r>
+        <w:rPr>
+          <w:rStyle w:val="CommentReference"/>
+          <w:rFonts w:cstheme="minorHAnsi"/>
+          <w:sz w:val="24"/>
+          <w:szCs w:val="24"/>
+        </w:rPr>
+        <w:t>, we</w:t>
       </w:r>
       <w:r>
         <w:rPr>
@@ -2094,7 +2810,7 @@
           <w:sz w:val="24"/>
           <w:szCs w:val="24"/>
         </w:rPr>
-        <w:t>0.9</w:t>
+        <w:t>1.3</w:t>
       </w:r>
       <w:r>
         <w:rPr>
@@ -2130,7 +2846,7 @@
           <w:sz w:val="24"/>
           <w:szCs w:val="24"/>
         </w:rPr>
-        <w:t>55</w:t>
+        <w:t>33</w:t>
       </w:r>
       <w:r>
         <w:rPr>
@@ -2148,7 +2864,16 @@
           <w:sz w:val="24"/>
           <w:szCs w:val="24"/>
         </w:rPr>
-        <w:t>860</w:t>
+        <w:t>8</w:t>
+      </w:r>
+      <w:r>
+        <w:rPr>
+          <w:rStyle w:val="CommentReference"/>
+          <w:rFonts w:cstheme="minorHAnsi"/>
+          <w:sz w:val="24"/>
+          <w:szCs w:val="24"/>
+        </w:rPr>
+        <w:t>35</w:t>
       </w:r>
       <w:r>
         <w:rPr>
@@ -2175,7 +2900,35 @@
           <w:sz w:val="24"/>
           <w:szCs w:val="24"/>
         </w:rPr>
-        <w:t xml:space="preserve"> We used the same plot as we did with the linear regression model to visualize the data, but this time the data looked more accurate in the lower range of values than the higher range. It also held a curved line of best fit, as we would expect.</w:t>
+        <w:t xml:space="preserve"> We used the same plot as we did with the linear regression model to visualize the data, but this time the data looked </w:t>
+      </w:r>
+      <w:r>
+        <w:rPr>
+          <w:rStyle w:val="CommentReference"/>
+          <w:rFonts w:cstheme="minorHAnsi"/>
+          <w:sz w:val="24"/>
+          <w:szCs w:val="24"/>
+        </w:rPr>
+        <w:lastRenderedPageBreak/>
+        <w:t>more accurate in the lower range of values than the higher range. It also held a curved line of best fit, as we would expect</w:t>
+      </w:r>
+      <w:r>
+        <w:rPr>
+          <w:rStyle w:val="CommentReference"/>
+          <w:rFonts w:cstheme="minorHAnsi"/>
+          <w:sz w:val="24"/>
+          <w:szCs w:val="24"/>
+        </w:rPr>
+        <w:t xml:space="preserve"> from a non-linear model</w:t>
+      </w:r>
+      <w:r>
+        <w:rPr>
+          <w:rStyle w:val="CommentReference"/>
+          <w:rFonts w:cstheme="minorHAnsi"/>
+          <w:sz w:val="24"/>
+          <w:szCs w:val="24"/>
+        </w:rPr>
+        <w:t>.</w:t>
       </w:r>
     </w:p>
     <w:p>
@@ -2194,7 +2947,6 @@
           <w:sz w:val="24"/>
           <w:szCs w:val="24"/>
         </w:rPr>
-        <w:lastRenderedPageBreak/>
         <w:tab/>
       </w:r>
       <w:r>
@@ -2231,16 +2983,16 @@
           <w:sz w:val="24"/>
           <w:szCs w:val="24"/>
         </w:rPr>
-        <w:t>. Since our data was discrete and we were using supervised ML, we used the regressor version, instead of the version for unsupervised ML. The accuracy was around 8</w:t>
-      </w:r>
-      <w:r>
-        <w:rPr>
-          <w:rStyle w:val="CommentReference"/>
-          <w:rFonts w:cstheme="minorHAnsi"/>
-          <w:sz w:val="24"/>
-          <w:szCs w:val="24"/>
-        </w:rPr>
-        <w:t>0.8</w:t>
+        <w:t>. The accuracy was around 8</w:t>
+      </w:r>
+      <w:r>
+        <w:rPr>
+          <w:rStyle w:val="CommentReference"/>
+          <w:rFonts w:cstheme="minorHAnsi"/>
+          <w:sz w:val="24"/>
+          <w:szCs w:val="24"/>
+        </w:rPr>
+        <w:t>1.5</w:t>
       </w:r>
       <w:r>
         <w:rPr>
@@ -2258,7 +3010,16 @@
           <w:sz w:val="24"/>
           <w:szCs w:val="24"/>
         </w:rPr>
-        <w:t>858</w:t>
+        <w:t>8</w:t>
+      </w:r>
+      <w:r>
+        <w:rPr>
+          <w:rStyle w:val="CommentReference"/>
+          <w:rFonts w:cstheme="minorHAnsi"/>
+          <w:sz w:val="24"/>
+          <w:szCs w:val="24"/>
+        </w:rPr>
+        <w:t>29</w:t>
       </w:r>
       <w:r>
         <w:rPr>
@@ -2278,25 +3039,104 @@
         </w:rPr>
         <w:t xml:space="preserve"> </w:t>
       </w:r>
-      <w:proofErr w:type="gramStart"/>
-      <w:r>
-        <w:rPr>
-          <w:rStyle w:val="CommentReference"/>
-          <w:rFonts w:cstheme="minorHAnsi"/>
-          <w:sz w:val="24"/>
-          <w:szCs w:val="24"/>
-        </w:rPr>
-        <w:t>Both of these</w:t>
-      </w:r>
-      <w:proofErr w:type="gramEnd"/>
-      <w:r>
-        <w:rPr>
-          <w:rStyle w:val="CommentReference"/>
-          <w:rFonts w:cstheme="minorHAnsi"/>
-          <w:sz w:val="24"/>
-          <w:szCs w:val="24"/>
-        </w:rPr>
-        <w:t xml:space="preserve"> last two models had versions for clustering with unsupervised learned, so we chose the regression versions.</w:t>
+      <w:r>
+        <w:rPr>
+          <w:rStyle w:val="CommentReference"/>
+          <w:rFonts w:cstheme="minorHAnsi"/>
+          <w:sz w:val="24"/>
+          <w:szCs w:val="24"/>
+        </w:rPr>
+        <w:t>T</w:t>
+      </w:r>
+      <w:r>
+        <w:rPr>
+          <w:rStyle w:val="CommentReference"/>
+          <w:rFonts w:cstheme="minorHAnsi"/>
+          <w:sz w:val="24"/>
+          <w:szCs w:val="24"/>
+        </w:rPr>
+        <w:t xml:space="preserve">he last two </w:t>
+      </w:r>
+      <w:r>
+        <w:rPr>
+          <w:rStyle w:val="CommentReference"/>
+          <w:rFonts w:cstheme="minorHAnsi"/>
+          <w:sz w:val="24"/>
+          <w:szCs w:val="24"/>
+        </w:rPr>
+        <w:t>algorithms</w:t>
+      </w:r>
+      <w:r>
+        <w:rPr>
+          <w:rStyle w:val="CommentReference"/>
+          <w:rFonts w:cstheme="minorHAnsi"/>
+          <w:sz w:val="24"/>
+          <w:szCs w:val="24"/>
+        </w:rPr>
+        <w:t xml:space="preserve"> had versions for clustering with unsupervised learn</w:t>
+      </w:r>
+      <w:r>
+        <w:rPr>
+          <w:rStyle w:val="CommentReference"/>
+          <w:rFonts w:cstheme="minorHAnsi"/>
+          <w:sz w:val="24"/>
+          <w:szCs w:val="24"/>
+        </w:rPr>
+        <w:t>ing</w:t>
+      </w:r>
+      <w:r>
+        <w:rPr>
+          <w:rStyle w:val="CommentReference"/>
+          <w:rFonts w:cstheme="minorHAnsi"/>
+          <w:sz w:val="24"/>
+          <w:szCs w:val="24"/>
+        </w:rPr>
+        <w:t xml:space="preserve">, </w:t>
+      </w:r>
+      <w:r>
+        <w:rPr>
+          <w:rStyle w:val="CommentReference"/>
+          <w:rFonts w:cstheme="minorHAnsi"/>
+          <w:sz w:val="24"/>
+          <w:szCs w:val="24"/>
+        </w:rPr>
+        <w:t>but s</w:t>
+      </w:r>
+      <w:r>
+        <w:rPr>
+          <w:rStyle w:val="CommentReference"/>
+          <w:rFonts w:cstheme="minorHAnsi"/>
+          <w:sz w:val="24"/>
+          <w:szCs w:val="24"/>
+        </w:rPr>
+        <w:t>ince our data was discrete and we were using supervised ML,</w:t>
+      </w:r>
+      <w:r>
+        <w:rPr>
+          <w:rStyle w:val="CommentReference"/>
+          <w:rFonts w:cstheme="minorHAnsi"/>
+          <w:sz w:val="24"/>
+          <w:szCs w:val="24"/>
+        </w:rPr>
+        <w:t xml:space="preserve"> we </w:t>
+      </w:r>
+      <w:r>
+        <w:rPr>
+          <w:rStyle w:val="CommentReference"/>
+          <w:rFonts w:cstheme="minorHAnsi"/>
+          <w:sz w:val="24"/>
+          <w:szCs w:val="24"/>
+        </w:rPr>
+        <w:t>used</w:t>
+      </w:r>
+      <w:r>
+        <w:rPr>
+          <w:rStyle w:val="CommentReference"/>
+          <w:rFonts w:cstheme="minorHAnsi"/>
+          <w:sz w:val="24"/>
+          <w:szCs w:val="24"/>
+        </w:rPr>
+        <w:t xml:space="preserve"> the regression versions.</w:t>
       </w:r>
     </w:p>
     <w:p>
@@ -2323,9 +3163,9 @@
           <w:noProof/>
         </w:rPr>
         <w:drawing>
-          <wp:inline distT="0" distB="0" distL="0" distR="0" wp14:anchorId="02503045" wp14:editId="5A975CC3">
-            <wp:extent cx="2766060" cy="2793719"/>
-            <wp:effectExtent l="0" t="0" r="0" b="6985"/>
+          <wp:inline distT="0" distB="0" distL="0" distR="0" wp14:anchorId="02503045" wp14:editId="08A6C3B4">
+            <wp:extent cx="2660904" cy="2688336"/>
+            <wp:effectExtent l="0" t="0" r="6350" b="0"/>
             <wp:docPr id="6" name="Picture 6" descr="Chart, scatter chart&#10;&#10;Description automatically generated"/>
             <wp:cNvGraphicFramePr>
               <a:graphicFrameLocks xmlns:a="http://schemas.openxmlformats.org/drawingml/2006/main" noChangeAspect="1"/>
@@ -2355,7 +3195,7 @@
                   <pic:spPr bwMode="auto">
                     <a:xfrm>
                       <a:off x="0" y="0"/>
-                      <a:ext cx="2800993" cy="2829001"/>
+                      <a:ext cx="2660904" cy="2688336"/>
                     </a:xfrm>
                     <a:prstGeom prst="rect">
                       <a:avLst/>
@@ -2386,9 +3226,9 @@
           <w:noProof/>
         </w:rPr>
         <w:drawing>
-          <wp:inline distT="0" distB="0" distL="0" distR="0" wp14:anchorId="7986A73D" wp14:editId="59CCCF52">
-            <wp:extent cx="2747475" cy="2774950"/>
-            <wp:effectExtent l="0" t="0" r="0" b="6350"/>
+          <wp:inline distT="0" distB="0" distL="0" distR="0" wp14:anchorId="7986A73D" wp14:editId="00AE812C">
+            <wp:extent cx="2660904" cy="2688336"/>
+            <wp:effectExtent l="0" t="0" r="6350" b="0"/>
             <wp:docPr id="3" name="Picture 3" descr="Chart, diagram, scatter chart&#10;&#10;Description automatically generated"/>
             <wp:cNvGraphicFramePr>
               <a:graphicFrameLocks xmlns:a="http://schemas.openxmlformats.org/drawingml/2006/main" noChangeAspect="1"/>
@@ -2418,7 +3258,7 @@
                   <pic:spPr bwMode="auto">
                     <a:xfrm>
                       <a:off x="0" y="0"/>
-                      <a:ext cx="2785573" cy="2813429"/>
+                      <a:ext cx="2660904" cy="2688336"/>
                     </a:xfrm>
                     <a:prstGeom prst="rect">
                       <a:avLst/>
@@ -2517,16 +3357,55 @@
           <w:szCs w:val="24"/>
         </w:rPr>
         <w:tab/>
-        <w:t>We used some</w:t>
-      </w:r>
-      <w:r>
-        <w:rPr>
-          <w:rStyle w:val="CommentReference"/>
-          <w:rFonts w:cstheme="minorHAnsi"/>
-          <w:sz w:val="24"/>
-          <w:szCs w:val="24"/>
-        </w:rPr>
-        <w:t xml:space="preserve"> bar plots from the seaborn module in conjunction with the standard matplotlib module to visually compare the mean squared errors and accuracies. Linear regression models typically work better with less complicated or less detailed datasets, so we expected this model to do worse than it did, compared to the other two. This was likely due to our small selection of attributes. Though</w:t>
+        <w:t>We used</w:t>
+      </w:r>
+      <w:r>
+        <w:rPr>
+          <w:rStyle w:val="CommentReference"/>
+          <w:rFonts w:cstheme="minorHAnsi"/>
+          <w:sz w:val="24"/>
+          <w:szCs w:val="24"/>
+        </w:rPr>
+        <w:t xml:space="preserve"> </w:t>
+      </w:r>
+      <w:r>
+        <w:rPr>
+          <w:rStyle w:val="CommentReference"/>
+          <w:rFonts w:cstheme="minorHAnsi"/>
+          <w:sz w:val="24"/>
+          <w:szCs w:val="24"/>
+        </w:rPr>
+        <w:t xml:space="preserve">bar plots from the seaborn module in conjunction with the standard matplotlib module to visually compare the mean squared errors and accuracies. Linear regression models typically work better with less complicated or less detailed datasets, so we expected this model </w:t>
+      </w:r>
+      <w:r>
+        <w:rPr>
+          <w:rStyle w:val="CommentReference"/>
+          <w:rFonts w:cstheme="minorHAnsi"/>
+          <w:sz w:val="24"/>
+          <w:szCs w:val="24"/>
+        </w:rPr>
+        <w:lastRenderedPageBreak/>
+        <w:t xml:space="preserve">to do worse than it did. This was </w:t>
+      </w:r>
+      <w:proofErr w:type="gramStart"/>
+      <w:r>
+        <w:rPr>
+          <w:rStyle w:val="CommentReference"/>
+          <w:rFonts w:cstheme="minorHAnsi"/>
+          <w:sz w:val="24"/>
+          <w:szCs w:val="24"/>
+        </w:rPr>
+        <w:t>likely due</w:t>
+      </w:r>
+      <w:proofErr w:type="gramEnd"/>
+      <w:r>
+        <w:rPr>
+          <w:rStyle w:val="CommentReference"/>
+          <w:rFonts w:cstheme="minorHAnsi"/>
+          <w:sz w:val="24"/>
+          <w:szCs w:val="24"/>
+        </w:rPr>
+        <w:t xml:space="preserve"> to our small selection of attributes. Though</w:t>
       </w:r>
       <w:r>
         <w:rPr>
@@ -2572,7 +3451,6 @@
           <w:sz w:val="24"/>
           <w:szCs w:val="24"/>
         </w:rPr>
-        <w:lastRenderedPageBreak/>
         <w:tab/>
       </w:r>
       <w:r>
@@ -2600,16 +3478,36 @@
           <w:sz w:val="24"/>
           <w:szCs w:val="24"/>
         </w:rPr>
-        <w:t>proved how many different algorithms there were. We were also considering implementing KNN and neural network algorithms, as they also looked applicable to tour data, but we chose only these three as they seemed to be the best fit.</w:t>
-      </w:r>
-      <w:r>
-        <w:rPr>
-          <w:rStyle w:val="CommentReference"/>
-          <w:rFonts w:cstheme="minorHAnsi"/>
-          <w:sz w:val="24"/>
-          <w:szCs w:val="24"/>
-        </w:rPr>
-        <w:t xml:space="preserve"> It was interesting to see the varieties of all the algorithms out there</w:t>
+        <w:t xml:space="preserve">proved how </w:t>
+      </w:r>
+      <w:proofErr w:type="gramStart"/>
+      <w:r>
+        <w:rPr>
+          <w:rStyle w:val="CommentReference"/>
+          <w:rFonts w:cstheme="minorHAnsi"/>
+          <w:sz w:val="24"/>
+          <w:szCs w:val="24"/>
+        </w:rPr>
+        <w:t>many</w:t>
+      </w:r>
+      <w:proofErr w:type="gramEnd"/>
+      <w:r>
+        <w:rPr>
+          <w:rStyle w:val="CommentReference"/>
+          <w:rFonts w:cstheme="minorHAnsi"/>
+          <w:sz w:val="24"/>
+          <w:szCs w:val="24"/>
+        </w:rPr>
+        <w:t xml:space="preserve"> different algorithms there were. We were also considering implementing KNN and neural network algorithms, as they also looked applicable to our data, but we chose only these three as they seemed to be the best fit.</w:t>
+      </w:r>
+      <w:r>
+        <w:rPr>
+          <w:rStyle w:val="CommentReference"/>
+          <w:rFonts w:cstheme="minorHAnsi"/>
+          <w:sz w:val="24"/>
+          <w:szCs w:val="24"/>
+        </w:rPr>
+        <w:t xml:space="preserve"> It was interesting to see the varieties of all the algorithms</w:t>
       </w:r>
       <w:r>
         <w:rPr>
@@ -2691,7 +3589,27 @@
           <w:szCs w:val="24"/>
         </w:rPr>
         <w:tab/>
-        <w:t>One thing we learned is that there is much work needed to preprocess the data. For example, converting the data from categorical to quantitative data is complicated and time consuming</w:t>
+        <w:t xml:space="preserve">One thing we learned is that there is </w:t>
+      </w:r>
+      <w:proofErr w:type="gramStart"/>
+      <w:r>
+        <w:rPr>
+          <w:rStyle w:val="CommentReference"/>
+          <w:rFonts w:cstheme="minorHAnsi"/>
+          <w:sz w:val="24"/>
+          <w:szCs w:val="24"/>
+        </w:rPr>
+        <w:t>much</w:t>
+      </w:r>
+      <w:proofErr w:type="gramEnd"/>
+      <w:r>
+        <w:rPr>
+          <w:rStyle w:val="CommentReference"/>
+          <w:rFonts w:cstheme="minorHAnsi"/>
+          <w:sz w:val="24"/>
+          <w:szCs w:val="24"/>
+        </w:rPr>
+        <w:t xml:space="preserve"> work needed to preprocess the data. For example, converting the data from categorical to quantitative data is complicated and time consuming</w:t>
       </w:r>
       <w:r>
         <w:rPr>
@@ -2718,8 +3636,19 @@
           <w:sz w:val="24"/>
           <w:szCs w:val="24"/>
         </w:rPr>
-        <w:t>this was only partially done</w:t>
-      </w:r>
+        <w:t xml:space="preserve">this </w:t>
+      </w:r>
+      <w:proofErr w:type="gramStart"/>
+      <w:r>
+        <w:rPr>
+          <w:rStyle w:val="CommentReference"/>
+          <w:rFonts w:cstheme="minorHAnsi"/>
+          <w:sz w:val="24"/>
+          <w:szCs w:val="24"/>
+        </w:rPr>
+        <w:t>was only partially done</w:t>
+      </w:r>
+      <w:proofErr w:type="gramEnd"/>
       <w:r>
         <w:rPr>
           <w:rStyle w:val="CommentReference"/>
@@ -2736,7 +3665,27 @@
           <w:sz w:val="24"/>
           <w:szCs w:val="24"/>
         </w:rPr>
-        <w:t>this was done to the data in its entirety</w:t>
+        <w:t xml:space="preserve">this </w:t>
+      </w:r>
+      <w:proofErr w:type="gramStart"/>
+      <w:r>
+        <w:rPr>
+          <w:rStyle w:val="CommentReference"/>
+          <w:rFonts w:cstheme="minorHAnsi"/>
+          <w:sz w:val="24"/>
+          <w:szCs w:val="24"/>
+        </w:rPr>
+        <w:t>was</w:t>
+      </w:r>
+      <w:proofErr w:type="gramEnd"/>
+      <w:r>
+        <w:rPr>
+          <w:rStyle w:val="CommentReference"/>
+          <w:rFonts w:cstheme="minorHAnsi"/>
+          <w:sz w:val="24"/>
+          <w:szCs w:val="24"/>
+        </w:rPr>
+        <w:t xml:space="preserve"> done to the data in its entirety</w:t>
       </w:r>
       <w:r>
         <w:rPr>
@@ -2841,7 +3790,6 @@
     <w:p>
       <w:pPr>
         <w:rPr>
-          <w:rStyle w:val="CommentReference"/>
           <w:rFonts w:cstheme="minorHAnsi"/>
           <w:sz w:val="24"/>
           <w:szCs w:val="24"/>
@@ -2873,17 +3821,46 @@
           <w:sz w:val="24"/>
           <w:szCs w:val="24"/>
         </w:rPr>
-        <w:t xml:space="preserve">attributes the data has, it is </w:t>
-      </w:r>
-      <w:r>
-        <w:rPr>
-          <w:rStyle w:val="CommentReference"/>
-          <w:rFonts w:cstheme="minorHAnsi"/>
-          <w:sz w:val="24"/>
-          <w:szCs w:val="24"/>
-        </w:rPr>
-        <w:t>hard to understand and somewhat overwhelming</w:t>
-      </w:r>
+        <w:t xml:space="preserve">attributes the data has, </w:t>
+      </w:r>
+      <w:r>
+        <w:rPr>
+          <w:rStyle w:val="CommentReference"/>
+          <w:rFonts w:cstheme="minorHAnsi"/>
+          <w:sz w:val="24"/>
+          <w:szCs w:val="24"/>
+        </w:rPr>
+        <w:t xml:space="preserve">initially </w:t>
+      </w:r>
+      <w:r>
+        <w:rPr>
+          <w:rStyle w:val="CommentReference"/>
+          <w:rFonts w:cstheme="minorHAnsi"/>
+          <w:sz w:val="24"/>
+          <w:szCs w:val="24"/>
+        </w:rPr>
+        <w:t xml:space="preserve">it is </w:t>
+      </w:r>
+      <w:r>
+        <w:rPr>
+          <w:rStyle w:val="CommentReference"/>
+          <w:rFonts w:cstheme="minorHAnsi"/>
+          <w:sz w:val="24"/>
+          <w:szCs w:val="24"/>
+        </w:rPr>
+        <w:t xml:space="preserve">hard to understand and </w:t>
+      </w:r>
+      <w:proofErr w:type="gramStart"/>
+      <w:r>
+        <w:rPr>
+          <w:rStyle w:val="CommentReference"/>
+          <w:rFonts w:cstheme="minorHAnsi"/>
+          <w:sz w:val="24"/>
+          <w:szCs w:val="24"/>
+        </w:rPr>
+        <w:t>somewhat overwhelming</w:t>
+      </w:r>
+      <w:proofErr w:type="gramEnd"/>
       <w:r>
         <w:rPr>
           <w:rStyle w:val="CommentReference"/>
@@ -2900,25 +3877,27 @@
           <w:sz w:val="24"/>
           <w:szCs w:val="24"/>
         </w:rPr>
-        <w:t xml:space="preserve"> Getting good visualizations of the data using matplotlib and seaborn was helpful, but there was still more work that could be done to explore correlations and patterns.</w:t>
-      </w:r>
-    </w:p>
-    <w:p>
-      <w:pPr>
-        <w:rPr>
-          <w:rFonts w:cstheme="minorHAnsi"/>
-          <w:sz w:val="24"/>
-          <w:szCs w:val="24"/>
-        </w:rPr>
-      </w:pPr>
-      <w:r>
-        <w:rPr>
-          <w:rStyle w:val="CommentReference"/>
-          <w:rFonts w:cstheme="minorHAnsi"/>
-          <w:sz w:val="24"/>
-          <w:szCs w:val="24"/>
-        </w:rPr>
-        <w:tab/>
+        <w:t xml:space="preserve"> Getting good visualizations of the data using matplotlib and seaborn was helpful, but there was still more work that could </w:t>
+      </w:r>
+      <w:proofErr w:type="gramStart"/>
+      <w:r>
+        <w:rPr>
+          <w:rStyle w:val="CommentReference"/>
+          <w:rFonts w:cstheme="minorHAnsi"/>
+          <w:sz w:val="24"/>
+          <w:szCs w:val="24"/>
+        </w:rPr>
+        <w:t>be done</w:t>
+      </w:r>
+      <w:proofErr w:type="gramEnd"/>
+      <w:r>
+        <w:rPr>
+          <w:rStyle w:val="CommentReference"/>
+          <w:rFonts w:cstheme="minorHAnsi"/>
+          <w:sz w:val="24"/>
+          <w:szCs w:val="24"/>
+        </w:rPr>
+        <w:t xml:space="preserve"> to explore correlations and patterns.</w:t>
       </w:r>
     </w:p>
     <w:sectPr>
@@ -2933,40 +3912,7 @@
 
 <file path=word/comments.xml><?xml version="1.0" encoding="utf-8"?>
 <w:comments xmlns:wpc="http://schemas.microsoft.com/office/word/2010/wordprocessingCanvas" xmlns:cx="http://schemas.microsoft.com/office/drawing/2014/chartex" xmlns:cx1="http://schemas.microsoft.com/office/drawing/2015/9/8/chartex" xmlns:cx2="http://schemas.microsoft.com/office/drawing/2015/10/21/chartex" xmlns:cx3="http://schemas.microsoft.com/office/drawing/2016/5/9/chartex" xmlns:cx4="http://schemas.microsoft.com/office/drawing/2016/5/10/chartex" xmlns:cx5="http://schemas.microsoft.com/office/drawing/2016/5/11/chartex" xmlns:cx6="http://schemas.microsoft.com/office/drawing/2016/5/12/chartex" xmlns:cx7="http://schemas.microsoft.com/office/drawing/2016/5/13/chartex" xmlns:cx8="http://schemas.microsoft.com/office/drawing/2016/5/14/chartex" xmlns:mc="http://schemas.openxmlformats.org/markup-compatibility/2006" xmlns:aink="http://schemas.microsoft.com/office/drawing/2016/ink" xmlns:am3d="http://schemas.microsoft.com/office/drawing/2017/model3d" xmlns:o="urn:schemas-microsoft-com:office:office" xmlns:oel="http://schemas.microsoft.com/office/2019/extlst" xmlns:r="http://schemas.openxmlformats.org/officeDocument/2006/relationships" xmlns:m="http://schemas.openxmlformats.org/officeDocument/2006/math" xmlns:v="urn:schemas-microsoft-com:vml" xmlns:wp14="http://schemas.microsoft.com/office/word/2010/wordprocessingDrawing" xmlns:wp="http://schemas.openxmlformats.org/drawingml/2006/wordprocessingDrawing" xmlns:w10="urn:schemas-microsoft-com:office:word" xmlns:w="http://schemas.openxmlformats.org/wordprocessingml/2006/main" xmlns:w14="http://schemas.microsoft.com/office/word/2010/wordml" xmlns:w15="http://schemas.microsoft.com/office/word/2012/wordml" xmlns:w16cex="http://schemas.microsoft.com/office/word/2018/wordml/cex" xmlns:w16cid="http://schemas.microsoft.com/office/word/2016/wordml/cid" xmlns:w16="http://schemas.microsoft.com/office/word/2018/wordml" xmlns:w16sdtdh="http://schemas.microsoft.com/office/word/2020/wordml/sdtdatahash" xmlns:w16se="http://schemas.microsoft.com/office/word/2015/wordml/symex" xmlns:wpg="http://schemas.microsoft.com/office/word/2010/wordprocessingGroup" xmlns:wpi="http://schemas.microsoft.com/office/word/2010/wordprocessingInk" xmlns:wne="http://schemas.microsoft.com/office/word/2006/wordml" xmlns:wps="http://schemas.microsoft.com/office/word/2010/wordprocessingShape" mc:Ignorable="w14 w15 w16se w16cid w16 w16cex w16sdtdh wp14">
-  <w:comment w:id="7" w:author="Dan Hoogasian" w:date="2022-08-09T13:23:00Z" w:initials="DH">
-    <w:p>
-      <w:pPr>
-        <w:pStyle w:val="CommentText"/>
-      </w:pPr>
-      <w:r>
-        <w:rPr>
-          <w:rStyle w:val="CommentReference"/>
-        </w:rPr>
-        <w:annotationRef/>
-      </w:r>
-      <w:r>
-        <w:t>I already mention this below, so I think we can delete this.</w:t>
-      </w:r>
-    </w:p>
-  </w:comment>
-  <w:comment w:id="21" w:author="Kokil Dhakal" w:date="2022-08-09T00:07:00Z" w:initials="KD">
-    <w:p>
-      <w:r>
-        <w:rPr>
-          <w:rStyle w:val="CommentReference"/>
-        </w:rPr>
-        <w:annotationRef/>
-      </w:r>
-      <w:r>
-        <w:rPr>
-          <w:sz w:val="20"/>
-          <w:szCs w:val="20"/>
-        </w:rPr>
-        <w:t>By Kokil</w:t>
-      </w:r>
-    </w:p>
-  </w:comment>
-  <w:comment w:id="22" w:author="Dan Hoogasian" w:date="2022-08-08T21:04:00Z" w:initials="DH">
+  <w:comment w:id="0" w:author="Dan Hoogasian" w:date="2022-08-08T21:04:00Z" w:initials="DH">
     <w:p>
       <w:pPr>
         <w:pStyle w:val="CommentText"/>
@@ -2987,24 +3933,18 @@
 
 <file path=word/commentsExtended.xml><?xml version="1.0" encoding="utf-8"?>
 <w15:commentsEx xmlns:wpc="http://schemas.microsoft.com/office/word/2010/wordprocessingCanvas" xmlns:cx="http://schemas.microsoft.com/office/drawing/2014/chartex" xmlns:cx1="http://schemas.microsoft.com/office/drawing/2015/9/8/chartex" xmlns:cx2="http://schemas.microsoft.com/office/drawing/2015/10/21/chartex" xmlns:cx3="http://schemas.microsoft.com/office/drawing/2016/5/9/chartex" xmlns:cx4="http://schemas.microsoft.com/office/drawing/2016/5/10/chartex" xmlns:cx5="http://schemas.microsoft.com/office/drawing/2016/5/11/chartex" xmlns:cx6="http://schemas.microsoft.com/office/drawing/2016/5/12/chartex" xmlns:cx7="http://schemas.microsoft.com/office/drawing/2016/5/13/chartex" xmlns:cx8="http://schemas.microsoft.com/office/drawing/2016/5/14/chartex" xmlns:mc="http://schemas.openxmlformats.org/markup-compatibility/2006" xmlns:aink="http://schemas.microsoft.com/office/drawing/2016/ink" xmlns:am3d="http://schemas.microsoft.com/office/drawing/2017/model3d" xmlns:o="urn:schemas-microsoft-com:office:office" xmlns:oel="http://schemas.microsoft.com/office/2019/extlst" xmlns:r="http://schemas.openxmlformats.org/officeDocument/2006/relationships" xmlns:m="http://schemas.openxmlformats.org/officeDocument/2006/math" xmlns:v="urn:schemas-microsoft-com:vml" xmlns:wp14="http://schemas.microsoft.com/office/word/2010/wordprocessingDrawing" xmlns:wp="http://schemas.openxmlformats.org/drawingml/2006/wordprocessingDrawing" xmlns:w10="urn:schemas-microsoft-com:office:word" xmlns:w="http://schemas.openxmlformats.org/wordprocessingml/2006/main" xmlns:w14="http://schemas.microsoft.com/office/word/2010/wordml" xmlns:w15="http://schemas.microsoft.com/office/word/2012/wordml" xmlns:w16cex="http://schemas.microsoft.com/office/word/2018/wordml/cex" xmlns:w16cid="http://schemas.microsoft.com/office/word/2016/wordml/cid" xmlns:w16="http://schemas.microsoft.com/office/word/2018/wordml" xmlns:w16sdtdh="http://schemas.microsoft.com/office/word/2020/wordml/sdtdatahash" xmlns:w16se="http://schemas.microsoft.com/office/word/2015/wordml/symex" xmlns:wpg="http://schemas.microsoft.com/office/word/2010/wordprocessingGroup" xmlns:wpi="http://schemas.microsoft.com/office/word/2010/wordprocessingInk" xmlns:wne="http://schemas.microsoft.com/office/word/2006/wordml" xmlns:wps="http://schemas.microsoft.com/office/word/2010/wordprocessingShape" mc:Ignorable="w14 w15 w16se w16cid w16 w16cex w16sdtdh wp14">
-  <w15:commentEx w15:paraId="5818A6D0" w15:done="0"/>
-  <w15:commentEx w15:paraId="3C34C187" w15:done="0"/>
   <w15:commentEx w15:paraId="2A30E3D2" w15:done="0"/>
 </w15:commentsEx>
 </file>
 
 <file path=word/commentsExtensible.xml><?xml version="1.0" encoding="utf-8"?>
 <w16cex:commentsExtensible xmlns:wpc="http://schemas.microsoft.com/office/word/2010/wordprocessingCanvas" xmlns:cx="http://schemas.microsoft.com/office/drawing/2014/chartex" xmlns:cx1="http://schemas.microsoft.com/office/drawing/2015/9/8/chartex" xmlns:cx2="http://schemas.microsoft.com/office/drawing/2015/10/21/chartex" xmlns:cx3="http://schemas.microsoft.com/office/drawing/2016/5/9/chartex" xmlns:cx4="http://schemas.microsoft.com/office/drawing/2016/5/10/chartex" xmlns:cx5="http://schemas.microsoft.com/office/drawing/2016/5/11/chartex" xmlns:cx6="http://schemas.microsoft.com/office/drawing/2016/5/12/chartex" xmlns:cx7="http://schemas.microsoft.com/office/drawing/2016/5/13/chartex" xmlns:cx8="http://schemas.microsoft.com/office/drawing/2016/5/14/chartex" xmlns:mc="http://schemas.openxmlformats.org/markup-compatibility/2006" xmlns:aink="http://schemas.microsoft.com/office/drawing/2016/ink" xmlns:am3d="http://schemas.microsoft.com/office/drawing/2017/model3d" xmlns:o="urn:schemas-microsoft-com:office:office" xmlns:oel="http://schemas.microsoft.com/office/2019/extlst" xmlns:r="http://schemas.openxmlformats.org/officeDocument/2006/relationships" xmlns:m="http://schemas.openxmlformats.org/officeDocument/2006/math" xmlns:v="urn:schemas-microsoft-com:vml" xmlns:wp14="http://schemas.microsoft.com/office/word/2010/wordprocessingDrawing" xmlns:wp="http://schemas.openxmlformats.org/drawingml/2006/wordprocessingDrawing" xmlns:w10="urn:schemas-microsoft-com:office:word" xmlns:w="http://schemas.openxmlformats.org/wordprocessingml/2006/main" xmlns:w14="http://schemas.microsoft.com/office/word/2010/wordml" xmlns:w15="http://schemas.microsoft.com/office/word/2012/wordml" xmlns:w16cex="http://schemas.microsoft.com/office/word/2018/wordml/cex" xmlns:w16cid="http://schemas.microsoft.com/office/word/2016/wordml/cid" xmlns:w16="http://schemas.microsoft.com/office/word/2018/wordml" xmlns:w16sdtdh="http://schemas.microsoft.com/office/word/2020/wordml/sdtdatahash" xmlns:w16se="http://schemas.microsoft.com/office/word/2015/wordml/symex" xmlns:wpg="http://schemas.microsoft.com/office/word/2010/wordprocessingGroup" xmlns:wpi="http://schemas.microsoft.com/office/word/2010/wordprocessingInk" xmlns:wne="http://schemas.microsoft.com/office/word/2006/wordml" xmlns:wps="http://schemas.microsoft.com/office/word/2010/wordprocessingShape" mc:Ignorable="w14 w15 w16se w16cid w16 w16cex w16sdtdh wp14">
-  <w16cex:commentExtensible w16cex:durableId="269CDE69" w16cex:dateUtc="2022-08-09T17:23:00Z"/>
-  <w16cex:commentExtensible w16cex:durableId="269C23B2" w16cex:dateUtc="2022-08-09T04:07:00Z"/>
   <w16cex:commentExtensible w16cex:durableId="269BF8CD" w16cex:dateUtc="2022-08-09T01:04:00Z"/>
 </w16cex:commentsExtensible>
 </file>
 
 <file path=word/commentsIds.xml><?xml version="1.0" encoding="utf-8"?>
 <w16cid:commentsIds xmlns:wpc="http://schemas.microsoft.com/office/word/2010/wordprocessingCanvas" xmlns:cx="http://schemas.microsoft.com/office/drawing/2014/chartex" xmlns:cx1="http://schemas.microsoft.com/office/drawing/2015/9/8/chartex" xmlns:cx2="http://schemas.microsoft.com/office/drawing/2015/10/21/chartex" xmlns:cx3="http://schemas.microsoft.com/office/drawing/2016/5/9/chartex" xmlns:cx4="http://schemas.microsoft.com/office/drawing/2016/5/10/chartex" xmlns:cx5="http://schemas.microsoft.com/office/drawing/2016/5/11/chartex" xmlns:cx6="http://schemas.microsoft.com/office/drawing/2016/5/12/chartex" xmlns:cx7="http://schemas.microsoft.com/office/drawing/2016/5/13/chartex" xmlns:cx8="http://schemas.microsoft.com/office/drawing/2016/5/14/chartex" xmlns:mc="http://schemas.openxmlformats.org/markup-compatibility/2006" xmlns:aink="http://schemas.microsoft.com/office/drawing/2016/ink" xmlns:am3d="http://schemas.microsoft.com/office/drawing/2017/model3d" xmlns:o="urn:schemas-microsoft-com:office:office" xmlns:oel="http://schemas.microsoft.com/office/2019/extlst" xmlns:r="http://schemas.openxmlformats.org/officeDocument/2006/relationships" xmlns:m="http://schemas.openxmlformats.org/officeDocument/2006/math" xmlns:v="urn:schemas-microsoft-com:vml" xmlns:wp14="http://schemas.microsoft.com/office/word/2010/wordprocessingDrawing" xmlns:wp="http://schemas.openxmlformats.org/drawingml/2006/wordprocessingDrawing" xmlns:w10="urn:schemas-microsoft-com:office:word" xmlns:w="http://schemas.openxmlformats.org/wordprocessingml/2006/main" xmlns:w14="http://schemas.microsoft.com/office/word/2010/wordml" xmlns:w15="http://schemas.microsoft.com/office/word/2012/wordml" xmlns:w16cex="http://schemas.microsoft.com/office/word/2018/wordml/cex" xmlns:w16cid="http://schemas.microsoft.com/office/word/2016/wordml/cid" xmlns:w16="http://schemas.microsoft.com/office/word/2018/wordml" xmlns:w16sdtdh="http://schemas.microsoft.com/office/word/2020/wordml/sdtdatahash" xmlns:w16se="http://schemas.microsoft.com/office/word/2015/wordml/symex" xmlns:wpg="http://schemas.microsoft.com/office/word/2010/wordprocessingGroup" xmlns:wpi="http://schemas.microsoft.com/office/word/2010/wordprocessingInk" xmlns:wne="http://schemas.microsoft.com/office/word/2006/wordml" xmlns:wps="http://schemas.microsoft.com/office/word/2010/wordprocessingShape" mc:Ignorable="w14 w15 w16se w16cid w16 w16cex w16sdtdh wp14">
-  <w16cid:commentId w16cid:paraId="5818A6D0" w16cid:durableId="269CDE69"/>
-  <w16cid:commentId w16cid:paraId="3C34C187" w16cid:durableId="269C23B2"/>
   <w16cid:commentId w16cid:paraId="2A30E3D2" w16cid:durableId="269BF8CD"/>
 </w16cid:commentsIds>
 </file>
@@ -3294,9 +4234,6 @@
 <w15:people xmlns:wpc="http://schemas.microsoft.com/office/word/2010/wordprocessingCanvas" xmlns:cx="http://schemas.microsoft.com/office/drawing/2014/chartex" xmlns:cx1="http://schemas.microsoft.com/office/drawing/2015/9/8/chartex" xmlns:cx2="http://schemas.microsoft.com/office/drawing/2015/10/21/chartex" xmlns:cx3="http://schemas.microsoft.com/office/drawing/2016/5/9/chartex" xmlns:cx4="http://schemas.microsoft.com/office/drawing/2016/5/10/chartex" xmlns:cx5="http://schemas.microsoft.com/office/drawing/2016/5/11/chartex" xmlns:cx6="http://schemas.microsoft.com/office/drawing/2016/5/12/chartex" xmlns:cx7="http://schemas.microsoft.com/office/drawing/2016/5/13/chartex" xmlns:cx8="http://schemas.microsoft.com/office/drawing/2016/5/14/chartex" xmlns:mc="http://schemas.openxmlformats.org/markup-compatibility/2006" xmlns:aink="http://schemas.microsoft.com/office/drawing/2016/ink" xmlns:am3d="http://schemas.microsoft.com/office/drawing/2017/model3d" xmlns:o="urn:schemas-microsoft-com:office:office" xmlns:oel="http://schemas.microsoft.com/office/2019/extlst" xmlns:r="http://schemas.openxmlformats.org/officeDocument/2006/relationships" xmlns:m="http://schemas.openxmlformats.org/officeDocument/2006/math" xmlns:v="urn:schemas-microsoft-com:vml" xmlns:wp14="http://schemas.microsoft.com/office/word/2010/wordprocessingDrawing" xmlns:wp="http://schemas.openxmlformats.org/drawingml/2006/wordprocessingDrawing" xmlns:w10="urn:schemas-microsoft-com:office:word" xmlns:w="http://schemas.openxmlformats.org/wordprocessingml/2006/main" xmlns:w14="http://schemas.microsoft.com/office/word/2010/wordml" xmlns:w15="http://schemas.microsoft.com/office/word/2012/wordml" xmlns:w16cex="http://schemas.microsoft.com/office/word/2018/wordml/cex" xmlns:w16cid="http://schemas.microsoft.com/office/word/2016/wordml/cid" xmlns:w16="http://schemas.microsoft.com/office/word/2018/wordml" xmlns:w16sdtdh="http://schemas.microsoft.com/office/word/2020/wordml/sdtdatahash" xmlns:w16se="http://schemas.microsoft.com/office/word/2015/wordml/symex" xmlns:wpg="http://schemas.microsoft.com/office/word/2010/wordprocessingGroup" xmlns:wpi="http://schemas.microsoft.com/office/word/2010/wordprocessingInk" xmlns:wne="http://schemas.microsoft.com/office/word/2006/wordml" xmlns:wps="http://schemas.microsoft.com/office/word/2010/wordprocessingShape" mc:Ignorable="w14 w15 w16se w16cid w16 w16cex w16sdtdh wp14">
   <w15:person w15:author="Dan Hoogasian">
     <w15:presenceInfo w15:providerId="Windows Live" w15:userId="258f36e71d7832be"/>
-  </w15:person>
-  <w15:person w15:author="Kokil Dhakal">
-    <w15:presenceInfo w15:providerId="Windows Live" w15:userId="b13a3af209b55368"/>
   </w15:person>
 </w15:people>
 </file>

</xml_diff>